<commit_message>
Added web app dependency in installation guide
</commit_message>
<xml_diff>
--- a/docs/external/Руководство системного программиста (РСП).docx
+++ b/docs/external/Руководство системного программиста (РСП).docx
@@ -833,11 +833,19 @@
                                       <w:sz w:val="22"/>
                                     </w:rPr>
                                   </w:pPr>
+                                  <w:proofErr w:type="spellStart"/>
                                   <w:r>
                                     <w:rPr>
                                       <w:sz w:val="22"/>
                                     </w:rPr>
-                                    <w:t>Взам. Инв. №.</w:t>
+                                    <w:t>Взам</w:t>
+                                  </w:r>
+                                  <w:proofErr w:type="spellEnd"/>
+                                  <w:r>
+                                    <w:rPr>
+                                      <w:sz w:val="22"/>
+                                    </w:rPr>
+                                    <w:t>. Инв. №.</w:t>
                                   </w:r>
                                 </w:p>
                               </w:txbxContent>
@@ -896,7 +904,29 @@
                                     <w:rPr>
                                       <w:sz w:val="22"/>
                                     </w:rPr>
-                                    <w:t>Инв. №.дубл.</w:t>
+                                    <w:t xml:space="preserve">Инв. </w:t>
+                                  </w:r>
+                                  <w:proofErr w:type="gramStart"/>
+                                  <w:r>
+                                    <w:rPr>
+                                      <w:sz w:val="22"/>
+                                    </w:rPr>
+                                    <w:t>№.</w:t>
+                                  </w:r>
+                                  <w:proofErr w:type="spellStart"/>
+                                  <w:r>
+                                    <w:rPr>
+                                      <w:sz w:val="22"/>
+                                    </w:rPr>
+                                    <w:t>дубл</w:t>
+                                  </w:r>
+                                  <w:proofErr w:type="spellEnd"/>
+                                  <w:proofErr w:type="gramEnd"/>
+                                  <w:r>
+                                    <w:rPr>
+                                      <w:sz w:val="22"/>
+                                    </w:rPr>
+                                    <w:t>.</w:t>
                                   </w:r>
                                 </w:p>
                               </w:txbxContent>
@@ -1054,11 +1084,19 @@
                                 <w:sz w:val="22"/>
                               </w:rPr>
                             </w:pPr>
+                            <w:proofErr w:type="spellStart"/>
                             <w:r>
                               <w:rPr>
                                 <w:sz w:val="22"/>
                               </w:rPr>
-                              <w:t>Взам. Инв. №.</w:t>
+                              <w:t>Взам</w:t>
+                            </w:r>
+                            <w:proofErr w:type="spellEnd"/>
+                            <w:r>
+                              <w:rPr>
+                                <w:sz w:val="22"/>
+                              </w:rPr>
+                              <w:t>. Инв. №.</w:t>
                             </w:r>
                           </w:p>
                         </w:txbxContent>
@@ -1078,7 +1116,29 @@
                               <w:rPr>
                                 <w:sz w:val="22"/>
                               </w:rPr>
-                              <w:t>Инв. №.дубл.</w:t>
+                              <w:t xml:space="preserve">Инв. </w:t>
+                            </w:r>
+                            <w:proofErr w:type="gramStart"/>
+                            <w:r>
+                              <w:rPr>
+                                <w:sz w:val="22"/>
+                              </w:rPr>
+                              <w:t>№.</w:t>
+                            </w:r>
+                            <w:proofErr w:type="spellStart"/>
+                            <w:r>
+                              <w:rPr>
+                                <w:sz w:val="22"/>
+                              </w:rPr>
+                              <w:t>дубл</w:t>
+                            </w:r>
+                            <w:proofErr w:type="spellEnd"/>
+                            <w:proofErr w:type="gramEnd"/>
+                            <w:r>
+                              <w:rPr>
+                                <w:sz w:val="22"/>
+                              </w:rPr>
+                              <w:t>.</w:t>
                             </w:r>
                           </w:p>
                         </w:txbxContent>
@@ -1212,13 +1272,29 @@
                 <w:sz w:val="26"/>
                 <w:szCs w:val="26"/>
               </w:rPr>
-              <w:t>________________ Годовицын М</w:t>
-            </w:r>
+              <w:t xml:space="preserve">________________ </w:t>
+            </w:r>
+            <w:proofErr w:type="spellStart"/>
             <w:r>
               <w:rPr>
                 <w:sz w:val="26"/>
                 <w:szCs w:val="26"/>
               </w:rPr>
+              <w:t>Годовицын</w:t>
+            </w:r>
+            <w:proofErr w:type="spellEnd"/>
+            <w:r>
+              <w:rPr>
+                <w:sz w:val="26"/>
+                <w:szCs w:val="26"/>
+              </w:rPr>
+              <w:t xml:space="preserve"> М</w:t>
+            </w:r>
+            <w:r>
+              <w:rPr>
+                <w:sz w:val="26"/>
+                <w:szCs w:val="26"/>
+              </w:rPr>
               <w:t>.</w:t>
             </w:r>
           </w:p>
@@ -1236,13 +1312,29 @@
                 <w:sz w:val="26"/>
                 <w:szCs w:val="26"/>
               </w:rPr>
-              <w:t>________________ Баландина С</w:t>
-            </w:r>
+              <w:t xml:space="preserve">________________ </w:t>
+            </w:r>
+            <w:proofErr w:type="spellStart"/>
             <w:r>
               <w:rPr>
                 <w:sz w:val="26"/>
                 <w:szCs w:val="26"/>
               </w:rPr>
+              <w:t>Баландина</w:t>
+            </w:r>
+            <w:proofErr w:type="spellEnd"/>
+            <w:r>
+              <w:rPr>
+                <w:sz w:val="26"/>
+                <w:szCs w:val="26"/>
+              </w:rPr>
+              <w:t xml:space="preserve"> С</w:t>
+            </w:r>
+            <w:r>
+              <w:rPr>
+                <w:sz w:val="26"/>
+                <w:szCs w:val="26"/>
+              </w:rPr>
               <w:t>.</w:t>
             </w:r>
           </w:p>
@@ -1284,7 +1376,23 @@
                 <w:sz w:val="26"/>
                 <w:szCs w:val="26"/>
               </w:rPr>
-              <w:t>________________ Лобанкина К</w:t>
+              <w:t xml:space="preserve">________________ </w:t>
+            </w:r>
+            <w:proofErr w:type="spellStart"/>
+            <w:r>
+              <w:rPr>
+                <w:sz w:val="26"/>
+                <w:szCs w:val="26"/>
+              </w:rPr>
+              <w:t>Лобанкина</w:t>
+            </w:r>
+            <w:proofErr w:type="spellEnd"/>
+            <w:r>
+              <w:rPr>
+                <w:sz w:val="26"/>
+                <w:szCs w:val="26"/>
+              </w:rPr>
+              <w:t xml:space="preserve"> К</w:t>
             </w:r>
             <w:r>
               <w:rPr>
@@ -1333,7 +1441,23 @@
                 <w:sz w:val="26"/>
                 <w:szCs w:val="26"/>
               </w:rPr>
-              <w:t>________________ Толич А</w:t>
+              <w:t xml:space="preserve">________________ </w:t>
+            </w:r>
+            <w:proofErr w:type="spellStart"/>
+            <w:r>
+              <w:rPr>
+                <w:sz w:val="26"/>
+                <w:szCs w:val="26"/>
+              </w:rPr>
+              <w:t>Толич</w:t>
+            </w:r>
+            <w:proofErr w:type="spellEnd"/>
+            <w:r>
+              <w:rPr>
+                <w:sz w:val="26"/>
+                <w:szCs w:val="26"/>
+              </w:rPr>
+              <w:t xml:space="preserve"> А</w:t>
             </w:r>
             <w:r>
               <w:rPr>
@@ -1485,8 +1609,16 @@
               <w:rPr>
                 <w:szCs w:val="28"/>
               </w:rPr>
-              <w:t>.А. Бухалина</w:t>
-            </w:r>
+              <w:t xml:space="preserve">.А. </w:t>
+            </w:r>
+            <w:proofErr w:type="spellStart"/>
+            <w:r>
+              <w:rPr>
+                <w:szCs w:val="28"/>
+              </w:rPr>
+              <w:t>Бухалина</w:t>
+            </w:r>
+            <w:proofErr w:type="spellEnd"/>
           </w:p>
           <w:p>
             <w:pPr>
@@ -1574,8 +1706,16 @@
               <w:rPr>
                 <w:szCs w:val="28"/>
               </w:rPr>
-              <w:t>Д.С. Шкарин</w:t>
-            </w:r>
+              <w:t xml:space="preserve">Д.С. </w:t>
+            </w:r>
+            <w:proofErr w:type="spellStart"/>
+            <w:r>
+              <w:rPr>
+                <w:szCs w:val="28"/>
+              </w:rPr>
+              <w:t>Шкарин</w:t>
+            </w:r>
+            <w:proofErr w:type="spellEnd"/>
           </w:p>
           <w:p>
             <w:pPr>
@@ -1585,12 +1725,14 @@
                 <w:szCs w:val="28"/>
               </w:rPr>
             </w:pPr>
+            <w:proofErr w:type="spellStart"/>
             <w:r>
               <w:rPr>
                 <w:szCs w:val="28"/>
               </w:rPr>
               <w:t>Нормоконтролер</w:t>
             </w:r>
+            <w:proofErr w:type="spellEnd"/>
           </w:p>
           <w:p>
             <w:pPr>
@@ -2275,11 +2417,19 @@
                                       <w:sz w:val="22"/>
                                     </w:rPr>
                                   </w:pPr>
+                                  <w:proofErr w:type="spellStart"/>
                                   <w:r>
                                     <w:rPr>
                                       <w:sz w:val="22"/>
                                     </w:rPr>
-                                    <w:t>Взам. Инв. №.</w:t>
+                                    <w:t>Взам</w:t>
+                                  </w:r>
+                                  <w:proofErr w:type="spellEnd"/>
+                                  <w:r>
+                                    <w:rPr>
+                                      <w:sz w:val="22"/>
+                                    </w:rPr>
+                                    <w:t>. Инв. №.</w:t>
                                   </w:r>
                                 </w:p>
                               </w:txbxContent>
@@ -2338,7 +2488,29 @@
                                     <w:rPr>
                                       <w:sz w:val="22"/>
                                     </w:rPr>
-                                    <w:t>Инв. №.дубл.</w:t>
+                                    <w:t xml:space="preserve">Инв. </w:t>
+                                  </w:r>
+                                  <w:proofErr w:type="gramStart"/>
+                                  <w:r>
+                                    <w:rPr>
+                                      <w:sz w:val="22"/>
+                                    </w:rPr>
+                                    <w:t>№.</w:t>
+                                  </w:r>
+                                  <w:proofErr w:type="spellStart"/>
+                                  <w:r>
+                                    <w:rPr>
+                                      <w:sz w:val="22"/>
+                                    </w:rPr>
+                                    <w:t>дубл</w:t>
+                                  </w:r>
+                                  <w:proofErr w:type="spellEnd"/>
+                                  <w:proofErr w:type="gramEnd"/>
+                                  <w:r>
+                                    <w:rPr>
+                                      <w:sz w:val="22"/>
+                                    </w:rPr>
+                                    <w:t>.</w:t>
                                   </w:r>
                                 </w:p>
                               </w:txbxContent>
@@ -2499,11 +2671,19 @@
                                 <w:sz w:val="22"/>
                               </w:rPr>
                             </w:pPr>
+                            <w:proofErr w:type="spellStart"/>
                             <w:r>
                               <w:rPr>
                                 <w:sz w:val="22"/>
                               </w:rPr>
-                              <w:t>Взам. Инв. №.</w:t>
+                              <w:t>Взам</w:t>
+                            </w:r>
+                            <w:proofErr w:type="spellEnd"/>
+                            <w:r>
+                              <w:rPr>
+                                <w:sz w:val="22"/>
+                              </w:rPr>
+                              <w:t>. Инв. №.</w:t>
                             </w:r>
                           </w:p>
                         </w:txbxContent>
@@ -2523,7 +2703,29 @@
                               <w:rPr>
                                 <w:sz w:val="22"/>
                               </w:rPr>
-                              <w:t>Инв. №.дубл.</w:t>
+                              <w:t xml:space="preserve">Инв. </w:t>
+                            </w:r>
+                            <w:proofErr w:type="gramStart"/>
+                            <w:r>
+                              <w:rPr>
+                                <w:sz w:val="22"/>
+                              </w:rPr>
+                              <w:t>№.</w:t>
+                            </w:r>
+                            <w:proofErr w:type="spellStart"/>
+                            <w:r>
+                              <w:rPr>
+                                <w:sz w:val="22"/>
+                              </w:rPr>
+                              <w:t>дубл</w:t>
+                            </w:r>
+                            <w:proofErr w:type="spellEnd"/>
+                            <w:proofErr w:type="gramEnd"/>
+                            <w:r>
+                              <w:rPr>
+                                <w:sz w:val="22"/>
+                              </w:rPr>
+                              <w:t>.</w:t>
                             </w:r>
                           </w:p>
                         </w:txbxContent>
@@ -4774,13 +4976,29 @@
         <w:t>етектирование</w:t>
       </w:r>
       <w:r>
-        <w:t xml:space="preserve"> лиц на изображение. Под детекцией понимается </w:t>
+        <w:t xml:space="preserve"> лиц на изображение. Под </w:t>
+      </w:r>
+      <w:proofErr w:type="spellStart"/>
+      <w:r>
+        <w:t>детекцией</w:t>
+      </w:r>
+      <w:proofErr w:type="spellEnd"/>
+      <w:r>
+        <w:t xml:space="preserve"> понимается </w:t>
       </w:r>
       <w:r>
         <w:t>определение</w:t>
       </w:r>
       <w:r>
-        <w:t xml:space="preserve"> области на изображение, в которой находится лицо. В результате детекции для каждого лица на изображение должен быть найден прямоугольник, ограничивающий область нахождения лица.</w:t>
+        <w:t xml:space="preserve"> области на изображение, в которой находится лицо. В результате </w:t>
+      </w:r>
+      <w:proofErr w:type="spellStart"/>
+      <w:r>
+        <w:t>детекции</w:t>
+      </w:r>
+      <w:proofErr w:type="spellEnd"/>
+      <w:r>
+        <w:t xml:space="preserve"> для каждого лица на изображение должен быть найден прямоугольник, ограничивающий область нахождения лица.</w:t>
       </w:r>
     </w:p>
     <w:p>
@@ -4793,24 +5011,28 @@
       <w:r>
         <w:t xml:space="preserve"> применения подсистемы является наличие установленной библиотеки </w:t>
       </w:r>
+      <w:proofErr w:type="spellStart"/>
       <w:r>
         <w:rPr>
           <w:lang w:val="en-US"/>
         </w:rPr>
         <w:t>OpenCV</w:t>
       </w:r>
+      <w:proofErr w:type="spellEnd"/>
       <w:r>
         <w:t xml:space="preserve"> </w:t>
       </w:r>
       <w:r>
         <w:t xml:space="preserve">версии не ниже 3.4 с поддержкой модуля </w:t>
       </w:r>
+      <w:proofErr w:type="spellStart"/>
       <w:r>
         <w:rPr>
           <w:lang w:val="en-US"/>
         </w:rPr>
         <w:t>dnn</w:t>
       </w:r>
+      <w:proofErr w:type="spellEnd"/>
       <w:r>
         <w:t>.</w:t>
       </w:r>
@@ -4848,7 +5070,15 @@
         <w:t xml:space="preserve">. </w:t>
       </w:r>
       <w:r>
-        <w:t>Подсистема не предъявляет никаких требований к наличию периферийных устройств. Подсистема предъявляет особые требований к  объему оперативной памяти и производительности вычислительной системы. Минимальные требования</w:t>
+        <w:t xml:space="preserve">Подсистема не предъявляет никаких требований к наличию периферийных устройств. Подсистема предъявляет особые требований </w:t>
+      </w:r>
+      <w:proofErr w:type="gramStart"/>
+      <w:r>
+        <w:t>к  объему</w:t>
+      </w:r>
+      <w:proofErr w:type="gramEnd"/>
+      <w:r>
+        <w:t xml:space="preserve"> оперативной памяти и производительности вычислительной системы. Минимальные требования</w:t>
       </w:r>
       <w:r>
         <w:t>:</w:t>
@@ -4988,12 +5218,14 @@
       <w:r>
         <w:t xml:space="preserve">Главными условиями применения подсистемы является наличие установленной библиотеки </w:t>
       </w:r>
+      <w:proofErr w:type="spellStart"/>
       <w:r>
         <w:rPr>
           <w:lang w:val="en-US"/>
         </w:rPr>
         <w:t>dlib</w:t>
       </w:r>
+      <w:proofErr w:type="spellEnd"/>
       <w:r>
         <w:t xml:space="preserve"> </w:t>
       </w:r>
@@ -5007,11 +5239,19 @@
         <w:t xml:space="preserve">. </w:t>
       </w:r>
       <w:r>
-        <w:t xml:space="preserve">Подсистема не предъявляет никаких требований к наличию периферийных устройств. Подсистема предъявляет особые требований к  </w:t>
+        <w:t xml:space="preserve">Подсистема не предъявляет никаких требований к наличию периферийных устройств. Подсистема предъявляет особые требований </w:t>
+      </w:r>
+      <w:proofErr w:type="gramStart"/>
+      <w:r>
+        <w:t xml:space="preserve">к  </w:t>
       </w:r>
       <w:r>
         <w:lastRenderedPageBreak/>
-        <w:t>объему оперативной памяти и производительности вычислительной системы. Минимальные требования</w:t>
+        <w:t>объему</w:t>
+      </w:r>
+      <w:proofErr w:type="gramEnd"/>
+      <w:r>
+        <w:t xml:space="preserve"> оперативной памяти и производительности вычислительной системы. Минимальные требования</w:t>
       </w:r>
       <w:r>
         <w:t>:</w:t>
@@ -5205,17 +5445,16 @@
     </w:p>
     <w:p>
       <w:r>
-        <w:t>Главными условиями применения подсистемы является н</w:t>
-      </w:r>
-      <w:r>
-        <w:t xml:space="preserve">аличие установленных библиотек </w:t>
-      </w:r>
+        <w:t xml:space="preserve">Главными условиями применения подсистемы является наличие установленных библиотек </w:t>
+      </w:r>
+      <w:proofErr w:type="spellStart"/>
       <w:r>
         <w:rPr>
           <w:lang w:val="en-US"/>
         </w:rPr>
         <w:t>Openface</w:t>
       </w:r>
+      <w:proofErr w:type="spellEnd"/>
       <w:r>
         <w:t xml:space="preserve"> </w:t>
       </w:r>
@@ -5247,10 +5486,15 @@
         <w:t>models</w:t>
       </w:r>
       <w:r>
-        <w:t>, а также</w:t>
-      </w:r>
-      <w:r>
-        <w:t xml:space="preserve"> четкое соблюдение формата входных данных. Подсистема не предъявляет никаких требований к наличию периферийных устройств. Подсистема предъявляет особые требований к  объему оперативной памяти и производительности вычислительной системы. Минимальные требования</w:t>
+        <w:t xml:space="preserve">, а также четкое соблюдение формата входных данных. Подсистема не предъявляет никаких требований к наличию периферийных устройств. Подсистема предъявляет особые требований </w:t>
+      </w:r>
+      <w:proofErr w:type="gramStart"/>
+      <w:r>
+        <w:t>к  объему</w:t>
+      </w:r>
+      <w:proofErr w:type="gramEnd"/>
+      <w:r>
+        <w:t xml:space="preserve"> оперативной памяти и производительности вычислительной системы. Минимальные требования</w:t>
       </w:r>
       <w:r>
         <w:t>:</w:t>
@@ -5355,14 +5599,19 @@
         <w:t>Главным</w:t>
       </w:r>
       <w:r>
-        <w:t xml:space="preserve"> условием</w:t>
-      </w:r>
-      <w:r>
-        <w:t xml:space="preserve"> применения подсистемы является четкое соблюдение формата входных данных. Подсистема не предъявляет никаких требований к </w:t>
+        <w:t xml:space="preserve"> условием применения подсистемы является четкое соблюдение формата входных данных. Подсистема не предъявляет никаких требований к </w:t>
       </w:r>
       <w:r>
         <w:lastRenderedPageBreak/>
-        <w:t>наличию периферийных устройств. Подсистема предъявляет особые требований к  объему оперативной памяти и производительности вычислительной системы. Минимальные требования</w:t>
+        <w:t xml:space="preserve">наличию периферийных устройств. Подсистема предъявляет особые требований </w:t>
+      </w:r>
+      <w:proofErr w:type="gramStart"/>
+      <w:r>
+        <w:t>к  объему</w:t>
+      </w:r>
+      <w:proofErr w:type="gramEnd"/>
+      <w:r>
+        <w:t xml:space="preserve"> оперативной памяти и производительности вычислительной системы. Минимальные требования</w:t>
       </w:r>
       <w:r>
         <w:t>:</w:t>
@@ -5579,7 +5828,15 @@
     </w:p>
     <w:p>
       <w:r>
-        <w:t xml:space="preserve">Выходными данными является номер класса </w:t>
+        <w:t xml:space="preserve">Выходными данными является </w:t>
+      </w:r>
+      <w:proofErr w:type="gramStart"/>
+      <w:r>
+        <w:t>номер класса</w:t>
+      </w:r>
+      <w:proofErr w:type="gramEnd"/>
+      <w:r>
+        <w:t xml:space="preserve"> </w:t>
       </w:r>
       <w:r>
         <w:t>к которому наиболее вероятно принадлежит лицо</w:t>
@@ -5612,19 +5869,13 @@
     </w:p>
     <w:p>
       <w:r>
-        <w:t xml:space="preserve">Требования к входным данным </w:t>
-      </w:r>
-      <w:r>
-        <w:t>ПО</w:t>
+        <w:t>Требования к входным данным ПО</w:t>
       </w:r>
       <w:r>
         <w:t xml:space="preserve">, а также выходные данные </w:t>
       </w:r>
       <w:r>
-        <w:t>описаны в соответствующей ПЗ</w:t>
-      </w:r>
-      <w:r>
-        <w:t xml:space="preserve"> </w:t>
+        <w:t xml:space="preserve">описаны в соответствующей ПЗ </w:t>
       </w:r>
       <w:r>
         <w:t>[</w:t>
@@ -5680,19 +5931,21 @@
         <w:rPr>
           <w:szCs w:val="28"/>
         </w:rPr>
-        <w:t>процессор Pentium(R) с PR-рейтингом не ниже 2000, об</w:t>
-      </w:r>
+        <w:t xml:space="preserve">процессор </w:t>
+      </w:r>
+      <w:proofErr w:type="spellStart"/>
       <w:r>
         <w:rPr>
           <w:szCs w:val="28"/>
         </w:rPr>
-        <w:t>ъ</w:t>
-      </w:r>
+        <w:t>Pentium</w:t>
+      </w:r>
+      <w:proofErr w:type="spellEnd"/>
       <w:r>
         <w:rPr>
           <w:szCs w:val="28"/>
         </w:rPr>
-        <w:t>ём ОЗУ не менее 4Гб, НЖМД с доступным объёмом не ниже 100 Гб;</w:t>
+        <w:t>(R) с PR-рейтингом не ниже 2000, объём ОЗУ не менее 4Гб, НЖМД с доступным объёмом не ниже 100 Гб;</w:t>
       </w:r>
       <w:r>
         <w:rPr>
@@ -5700,11 +5953,19 @@
         </w:rPr>
         <w:t xml:space="preserve"> </w:t>
       </w:r>
+      <w:proofErr w:type="gramStart"/>
       <w:r>
         <w:rPr>
           <w:szCs w:val="28"/>
         </w:rPr>
-        <w:t>монитор  с диагональю  21”;</w:t>
+        <w:t>монитор  с</w:t>
+      </w:r>
+      <w:proofErr w:type="gramEnd"/>
+      <w:r>
+        <w:rPr>
+          <w:szCs w:val="28"/>
+        </w:rPr>
+        <w:t xml:space="preserve"> диагональю  21”;</w:t>
       </w:r>
       <w:r>
         <w:rPr>
@@ -5741,50 +6002,46 @@
         <w:rPr>
           <w:szCs w:val="28"/>
         </w:rPr>
-        <w:t>Программное обеспечение должно функцион</w:t>
+        <w:t>Программное обеспечение должно функциониров</w:t>
       </w:r>
       <w:r>
         <w:rPr>
           <w:szCs w:val="28"/>
         </w:rPr>
-        <w:t>и</w:t>
+        <w:t>ать под управлением операционной</w:t>
       </w:r>
       <w:r>
         <w:rPr>
           <w:szCs w:val="28"/>
         </w:rPr>
-        <w:t>ров</w:t>
+        <w:t xml:space="preserve"> систем</w:t>
       </w:r>
       <w:r>
         <w:rPr>
           <w:szCs w:val="28"/>
         </w:rPr>
-        <w:t>ать под управлением операционной</w:t>
+        <w:t>ы</w:t>
       </w:r>
       <w:r>
         <w:rPr>
           <w:szCs w:val="28"/>
         </w:rPr>
-        <w:t xml:space="preserve"> систем</w:t>
+        <w:t xml:space="preserve"> </w:t>
       </w:r>
       <w:r>
         <w:rPr>
           <w:szCs w:val="28"/>
         </w:rPr>
-        <w:t>ы</w:t>
-      </w:r>
+        <w:t xml:space="preserve">ОС </w:t>
+      </w:r>
+      <w:proofErr w:type="spellStart"/>
       <w:r>
         <w:rPr>
           <w:szCs w:val="28"/>
         </w:rPr>
-        <w:t xml:space="preserve"> </w:t>
-      </w:r>
-      <w:r>
-        <w:rPr>
-          <w:szCs w:val="28"/>
-        </w:rPr>
-        <w:t>ОС Linux</w:t>
-      </w:r>
+        <w:t>Linux</w:t>
+      </w:r>
+      <w:proofErr w:type="spellEnd"/>
       <w:r>
         <w:rPr>
           <w:szCs w:val="28"/>
@@ -5822,9 +6079,6 @@
           <w:ilvl w:val="1"/>
           <w:numId w:val="1"/>
         </w:numPr>
-        <w:rPr>
-          <w:lang w:val="en-US"/>
-        </w:rPr>
       </w:pPr>
       <w:bookmarkStart w:id="12" w:name="_Toc5215794"/>
       <w:r>
@@ -5876,13 +6130,31 @@
           <w:lang w:val="en-US"/>
         </w:rPr>
       </w:pPr>
+      <w:proofErr w:type="spellStart"/>
       <w:r>
         <w:rPr>
           <w:sz w:val="24"/>
           <w:lang w:val="en-US"/>
         </w:rPr>
-        <w:t>OpenCV 3.4 + dnn</w:t>
-      </w:r>
+        <w:t>OpenCV</w:t>
+      </w:r>
+      <w:proofErr w:type="spellEnd"/>
+      <w:r>
+        <w:rPr>
+          <w:sz w:val="24"/>
+          <w:lang w:val="en-US"/>
+        </w:rPr>
+        <w:t xml:space="preserve"> 3.4 + </w:t>
+      </w:r>
+      <w:proofErr w:type="spellStart"/>
+      <w:r>
+        <w:rPr>
+          <w:sz w:val="24"/>
+          <w:lang w:val="en-US"/>
+        </w:rPr>
+        <w:t>dnn</w:t>
+      </w:r>
+      <w:proofErr w:type="spellEnd"/>
     </w:p>
     <w:p>
       <w:pPr>
@@ -5899,6 +6171,7 @@
           <w:lang w:val="en-US"/>
         </w:rPr>
       </w:pPr>
+      <w:proofErr w:type="spellStart"/>
       <w:r>
         <w:rPr>
           <w:rFonts w:ascii="Courier New" w:hAnsi="Courier New" w:cs="Courier New"/>
@@ -5908,7 +6181,19 @@
           <w:shd w:val="clear" w:color="auto" w:fill="FBFCFD"/>
           <w:lang w:val="en-US"/>
         </w:rPr>
-        <w:t>sudo apt-get install build-essential</w:t>
+        <w:t>sudo</w:t>
+      </w:r>
+      <w:proofErr w:type="spellEnd"/>
+      <w:r>
+        <w:rPr>
+          <w:rFonts w:ascii="Courier New" w:hAnsi="Courier New" w:cs="Courier New"/>
+          <w:color w:val="000000"/>
+          <w:sz w:val="20"/>
+          <w:szCs w:val="20"/>
+          <w:shd w:val="clear" w:color="auto" w:fill="FBFCFD"/>
+          <w:lang w:val="en-US"/>
+        </w:rPr>
+        <w:t xml:space="preserve"> apt-get install build-essential</w:t>
       </w:r>
     </w:p>
     <w:p>
@@ -5927,6 +6212,7 @@
           <w:lang w:val="en-US"/>
         </w:rPr>
       </w:pPr>
+      <w:proofErr w:type="spellStart"/>
       <w:r>
         <w:rPr>
           <w:rFonts w:ascii="Courier New" w:hAnsi="Courier New" w:cs="Courier New"/>
@@ -5935,8 +6221,141 @@
           <w:szCs w:val="20"/>
           <w:lang w:val="en-US"/>
         </w:rPr>
-        <w:t>sudo apt-get install cmake git libgtk2.0-dev pkg-config libavcodec-dev libavformat-dev libswscale-dev</w:t>
-      </w:r>
+        <w:t>sudo</w:t>
+      </w:r>
+      <w:proofErr w:type="spellEnd"/>
+      <w:r>
+        <w:rPr>
+          <w:rFonts w:ascii="Courier New" w:hAnsi="Courier New" w:cs="Courier New"/>
+          <w:color w:val="000000"/>
+          <w:sz w:val="20"/>
+          <w:szCs w:val="20"/>
+          <w:lang w:val="en-US"/>
+        </w:rPr>
+        <w:t xml:space="preserve"> apt-get install </w:t>
+      </w:r>
+      <w:proofErr w:type="spellStart"/>
+      <w:r>
+        <w:rPr>
+          <w:rFonts w:ascii="Courier New" w:hAnsi="Courier New" w:cs="Courier New"/>
+          <w:color w:val="000000"/>
+          <w:sz w:val="20"/>
+          <w:szCs w:val="20"/>
+          <w:lang w:val="en-US"/>
+        </w:rPr>
+        <w:t>cmake</w:t>
+      </w:r>
+      <w:proofErr w:type="spellEnd"/>
+      <w:r>
+        <w:rPr>
+          <w:rFonts w:ascii="Courier New" w:hAnsi="Courier New" w:cs="Courier New"/>
+          <w:color w:val="000000"/>
+          <w:sz w:val="20"/>
+          <w:szCs w:val="20"/>
+          <w:lang w:val="en-US"/>
+        </w:rPr>
+        <w:t xml:space="preserve"> </w:t>
+      </w:r>
+      <w:proofErr w:type="spellStart"/>
+      <w:r>
+        <w:rPr>
+          <w:rFonts w:ascii="Courier New" w:hAnsi="Courier New" w:cs="Courier New"/>
+          <w:color w:val="000000"/>
+          <w:sz w:val="20"/>
+          <w:szCs w:val="20"/>
+          <w:lang w:val="en-US"/>
+        </w:rPr>
+        <w:t>git</w:t>
+      </w:r>
+      <w:proofErr w:type="spellEnd"/>
+      <w:r>
+        <w:rPr>
+          <w:rFonts w:ascii="Courier New" w:hAnsi="Courier New" w:cs="Courier New"/>
+          <w:color w:val="000000"/>
+          <w:sz w:val="20"/>
+          <w:szCs w:val="20"/>
+          <w:lang w:val="en-US"/>
+        </w:rPr>
+        <w:t xml:space="preserve"> libgtk2.0-dev </w:t>
+      </w:r>
+      <w:proofErr w:type="spellStart"/>
+      <w:r>
+        <w:rPr>
+          <w:rFonts w:ascii="Courier New" w:hAnsi="Courier New" w:cs="Courier New"/>
+          <w:color w:val="000000"/>
+          <w:sz w:val="20"/>
+          <w:szCs w:val="20"/>
+          <w:lang w:val="en-US"/>
+        </w:rPr>
+        <w:t>pkg-config</w:t>
+      </w:r>
+      <w:proofErr w:type="spellEnd"/>
+      <w:r>
+        <w:rPr>
+          <w:rFonts w:ascii="Courier New" w:hAnsi="Courier New" w:cs="Courier New"/>
+          <w:color w:val="000000"/>
+          <w:sz w:val="20"/>
+          <w:szCs w:val="20"/>
+          <w:lang w:val="en-US"/>
+        </w:rPr>
+        <w:t xml:space="preserve"> </w:t>
+      </w:r>
+      <w:proofErr w:type="spellStart"/>
+      <w:r>
+        <w:rPr>
+          <w:rFonts w:ascii="Courier New" w:hAnsi="Courier New" w:cs="Courier New"/>
+          <w:color w:val="000000"/>
+          <w:sz w:val="20"/>
+          <w:szCs w:val="20"/>
+          <w:lang w:val="en-US"/>
+        </w:rPr>
+        <w:t>libavcodec-dev</w:t>
+      </w:r>
+      <w:proofErr w:type="spellEnd"/>
+      <w:r>
+        <w:rPr>
+          <w:rFonts w:ascii="Courier New" w:hAnsi="Courier New" w:cs="Courier New"/>
+          <w:color w:val="000000"/>
+          <w:sz w:val="20"/>
+          <w:szCs w:val="20"/>
+          <w:lang w:val="en-US"/>
+        </w:rPr>
+        <w:t xml:space="preserve"> </w:t>
+      </w:r>
+      <w:proofErr w:type="spellStart"/>
+      <w:r>
+        <w:rPr>
+          <w:rFonts w:ascii="Courier New" w:hAnsi="Courier New" w:cs="Courier New"/>
+          <w:color w:val="000000"/>
+          <w:sz w:val="20"/>
+          <w:szCs w:val="20"/>
+          <w:lang w:val="en-US"/>
+        </w:rPr>
+        <w:t>libavformat-dev</w:t>
+      </w:r>
+      <w:proofErr w:type="spellEnd"/>
+      <w:r>
+        <w:rPr>
+          <w:rFonts w:ascii="Courier New" w:hAnsi="Courier New" w:cs="Courier New"/>
+          <w:color w:val="000000"/>
+          <w:sz w:val="20"/>
+          <w:szCs w:val="20"/>
+          <w:lang w:val="en-US"/>
+        </w:rPr>
+        <w:t xml:space="preserve"> </w:t>
+      </w:r>
+      <w:proofErr w:type="spellStart"/>
+      <w:r>
+        <w:rPr>
+          <w:rFonts w:ascii="Courier New" w:hAnsi="Courier New" w:cs="Courier New"/>
+          <w:color w:val="000000"/>
+          <w:sz w:val="20"/>
+          <w:szCs w:val="20"/>
+          <w:lang w:val="en-US"/>
+        </w:rPr>
+        <w:t>libswscale-dev</w:t>
+      </w:r>
+      <w:proofErr w:type="spellEnd"/>
     </w:p>
     <w:p>
       <w:pPr>
@@ -5953,6 +6372,7 @@
           <w:lang w:val="en-US"/>
         </w:rPr>
       </w:pPr>
+      <w:proofErr w:type="spellStart"/>
       <w:r>
         <w:rPr>
           <w:rFonts w:ascii="Courier New" w:hAnsi="Courier New" w:cs="Courier New"/>
@@ -5963,8 +6383,9 @@
           <w:lang w:val="en-US"/>
         </w:rPr>
         <w:lastRenderedPageBreak/>
-        <w:t>sudo apt-get install python-dev python-numpy libtbb2 libtbb-dev lib</w:t>
-      </w:r>
+        <w:t>sudo</w:t>
+      </w:r>
+      <w:proofErr w:type="spellEnd"/>
       <w:r>
         <w:rPr>
           <w:rFonts w:ascii="Courier New" w:hAnsi="Courier New" w:cs="Courier New"/>
@@ -5974,7 +6395,162 @@
           <w:shd w:val="clear" w:color="auto" w:fill="FBFCFD"/>
           <w:lang w:val="en-US"/>
         </w:rPr>
-        <w:t xml:space="preserve">jpeg-dev libpng-dev libtiff-dev </w:t>
+        <w:t xml:space="preserve"> apt-get install python-</w:t>
+      </w:r>
+      <w:proofErr w:type="spellStart"/>
+      <w:r>
+        <w:rPr>
+          <w:rFonts w:ascii="Courier New" w:hAnsi="Courier New" w:cs="Courier New"/>
+          <w:color w:val="000000"/>
+          <w:sz w:val="20"/>
+          <w:szCs w:val="20"/>
+          <w:shd w:val="clear" w:color="auto" w:fill="FBFCFD"/>
+          <w:lang w:val="en-US"/>
+        </w:rPr>
+        <w:t>dev</w:t>
+      </w:r>
+      <w:proofErr w:type="spellEnd"/>
+      <w:r>
+        <w:rPr>
+          <w:rFonts w:ascii="Courier New" w:hAnsi="Courier New" w:cs="Courier New"/>
+          <w:color w:val="000000"/>
+          <w:sz w:val="20"/>
+          <w:szCs w:val="20"/>
+          <w:shd w:val="clear" w:color="auto" w:fill="FBFCFD"/>
+          <w:lang w:val="en-US"/>
+        </w:rPr>
+        <w:t xml:space="preserve"> python-</w:t>
+      </w:r>
+      <w:proofErr w:type="spellStart"/>
+      <w:r>
+        <w:rPr>
+          <w:rFonts w:ascii="Courier New" w:hAnsi="Courier New" w:cs="Courier New"/>
+          <w:color w:val="000000"/>
+          <w:sz w:val="20"/>
+          <w:szCs w:val="20"/>
+          <w:shd w:val="clear" w:color="auto" w:fill="FBFCFD"/>
+          <w:lang w:val="en-US"/>
+        </w:rPr>
+        <w:t>numpy</w:t>
+      </w:r>
+      <w:proofErr w:type="spellEnd"/>
+      <w:r>
+        <w:rPr>
+          <w:rFonts w:ascii="Courier New" w:hAnsi="Courier New" w:cs="Courier New"/>
+          <w:color w:val="000000"/>
+          <w:sz w:val="20"/>
+          <w:szCs w:val="20"/>
+          <w:shd w:val="clear" w:color="auto" w:fill="FBFCFD"/>
+          <w:lang w:val="en-US"/>
+        </w:rPr>
+        <w:t xml:space="preserve"> libtbb2 </w:t>
+      </w:r>
+      <w:proofErr w:type="spellStart"/>
+      <w:r>
+        <w:rPr>
+          <w:rFonts w:ascii="Courier New" w:hAnsi="Courier New" w:cs="Courier New"/>
+          <w:color w:val="000000"/>
+          <w:sz w:val="20"/>
+          <w:szCs w:val="20"/>
+          <w:shd w:val="clear" w:color="auto" w:fill="FBFCFD"/>
+          <w:lang w:val="en-US"/>
+        </w:rPr>
+        <w:t>libtbb-dev</w:t>
+      </w:r>
+      <w:proofErr w:type="spellEnd"/>
+      <w:r>
+        <w:rPr>
+          <w:rFonts w:ascii="Courier New" w:hAnsi="Courier New" w:cs="Courier New"/>
+          <w:color w:val="000000"/>
+          <w:sz w:val="20"/>
+          <w:szCs w:val="20"/>
+          <w:shd w:val="clear" w:color="auto" w:fill="FBFCFD"/>
+          <w:lang w:val="en-US"/>
+        </w:rPr>
+        <w:t xml:space="preserve"> </w:t>
+      </w:r>
+      <w:proofErr w:type="spellStart"/>
+      <w:r>
+        <w:rPr>
+          <w:rFonts w:ascii="Courier New" w:hAnsi="Courier New" w:cs="Courier New"/>
+          <w:color w:val="000000"/>
+          <w:sz w:val="20"/>
+          <w:szCs w:val="20"/>
+          <w:shd w:val="clear" w:color="auto" w:fill="FBFCFD"/>
+          <w:lang w:val="en-US"/>
+        </w:rPr>
+        <w:t>lib</w:t>
+      </w:r>
+      <w:r>
+        <w:rPr>
+          <w:rFonts w:ascii="Courier New" w:hAnsi="Courier New" w:cs="Courier New"/>
+          <w:color w:val="000000"/>
+          <w:sz w:val="20"/>
+          <w:szCs w:val="20"/>
+          <w:shd w:val="clear" w:color="auto" w:fill="FBFCFD"/>
+          <w:lang w:val="en-US"/>
+        </w:rPr>
+        <w:t>jpeg-dev</w:t>
+      </w:r>
+      <w:proofErr w:type="spellEnd"/>
+      <w:r>
+        <w:rPr>
+          <w:rFonts w:ascii="Courier New" w:hAnsi="Courier New" w:cs="Courier New"/>
+          <w:color w:val="000000"/>
+          <w:sz w:val="20"/>
+          <w:szCs w:val="20"/>
+          <w:shd w:val="clear" w:color="auto" w:fill="FBFCFD"/>
+          <w:lang w:val="en-US"/>
+        </w:rPr>
+        <w:t xml:space="preserve"> </w:t>
+      </w:r>
+      <w:proofErr w:type="spellStart"/>
+      <w:r>
+        <w:rPr>
+          <w:rFonts w:ascii="Courier New" w:hAnsi="Courier New" w:cs="Courier New"/>
+          <w:color w:val="000000"/>
+          <w:sz w:val="20"/>
+          <w:szCs w:val="20"/>
+          <w:shd w:val="clear" w:color="auto" w:fill="FBFCFD"/>
+          <w:lang w:val="en-US"/>
+        </w:rPr>
+        <w:t>libpng-dev</w:t>
+      </w:r>
+      <w:proofErr w:type="spellEnd"/>
+      <w:r>
+        <w:rPr>
+          <w:rFonts w:ascii="Courier New" w:hAnsi="Courier New" w:cs="Courier New"/>
+          <w:color w:val="000000"/>
+          <w:sz w:val="20"/>
+          <w:szCs w:val="20"/>
+          <w:shd w:val="clear" w:color="auto" w:fill="FBFCFD"/>
+          <w:lang w:val="en-US"/>
+        </w:rPr>
+        <w:t xml:space="preserve"> </w:t>
+      </w:r>
+      <w:proofErr w:type="spellStart"/>
+      <w:r>
+        <w:rPr>
+          <w:rFonts w:ascii="Courier New" w:hAnsi="Courier New" w:cs="Courier New"/>
+          <w:color w:val="000000"/>
+          <w:sz w:val="20"/>
+          <w:szCs w:val="20"/>
+          <w:shd w:val="clear" w:color="auto" w:fill="FBFCFD"/>
+          <w:lang w:val="en-US"/>
+        </w:rPr>
+        <w:t>libtiff-dev</w:t>
+      </w:r>
+      <w:proofErr w:type="spellEnd"/>
+      <w:r>
+        <w:rPr>
+          <w:rFonts w:ascii="Courier New" w:hAnsi="Courier New" w:cs="Courier New"/>
+          <w:color w:val="000000"/>
+          <w:sz w:val="20"/>
+          <w:szCs w:val="20"/>
+          <w:shd w:val="clear" w:color="auto" w:fill="FBFCFD"/>
+          <w:lang w:val="en-US"/>
+        </w:rPr>
+        <w:t xml:space="preserve"> </w:t>
       </w:r>
       <w:r>
         <w:rPr>
@@ -6004,6 +6580,7 @@
           <w:lang w:val="en-US"/>
         </w:rPr>
       </w:pPr>
+      <w:proofErr w:type="spellStart"/>
       <w:r>
         <w:rPr>
           <w:rFonts w:ascii="Courier New" w:hAnsi="Courier New" w:cs="Courier New"/>
@@ -6011,8 +6588,9 @@
           <w:szCs w:val="20"/>
           <w:lang w:val="en-US"/>
         </w:rPr>
-        <w:t xml:space="preserve">sudo apt-get </w:t>
-      </w:r>
+        <w:t>sudo</w:t>
+      </w:r>
+      <w:proofErr w:type="spellEnd"/>
       <w:r>
         <w:rPr>
           <w:rFonts w:ascii="Courier New" w:hAnsi="Courier New" w:cs="Courier New"/>
@@ -6020,7 +6598,7 @@
           <w:szCs w:val="20"/>
           <w:lang w:val="en-US"/>
         </w:rPr>
-        <w:t xml:space="preserve">install </w:t>
+        <w:t xml:space="preserve"> apt-get </w:t>
       </w:r>
       <w:r>
         <w:rPr>
@@ -6029,8 +6607,28 @@
           <w:szCs w:val="20"/>
           <w:lang w:val="en-US"/>
         </w:rPr>
-        <w:t>python-pip python-tk</w:t>
-      </w:r>
+        <w:t xml:space="preserve">install </w:t>
+      </w:r>
+      <w:r>
+        <w:rPr>
+          <w:rFonts w:ascii="Courier New" w:hAnsi="Courier New" w:cs="Courier New"/>
+          <w:sz w:val="20"/>
+          <w:szCs w:val="20"/>
+          <w:lang w:val="en-US"/>
+        </w:rPr>
+        <w:t>python-pip python-</w:t>
+      </w:r>
+      <w:proofErr w:type="spellStart"/>
+      <w:r>
+        <w:rPr>
+          <w:rFonts w:ascii="Courier New" w:hAnsi="Courier New" w:cs="Courier New"/>
+          <w:sz w:val="20"/>
+          <w:szCs w:val="20"/>
+          <w:lang w:val="en-US"/>
+        </w:rPr>
+        <w:t>tk</w:t>
+      </w:r>
+      <w:proofErr w:type="spellEnd"/>
     </w:p>
     <w:p>
       <w:pPr>
@@ -6048,6 +6646,7 @@
           <w:lang w:val="en-US"/>
         </w:rPr>
       </w:pPr>
+      <w:proofErr w:type="spellStart"/>
       <w:r>
         <w:rPr>
           <w:rFonts w:ascii="Courier New" w:hAnsi="Courier New" w:cs="Courier New"/>
@@ -6055,8 +6654,29 @@
           <w:szCs w:val="20"/>
           <w:lang w:val="en-US"/>
         </w:rPr>
-        <w:t>sudo pip2 install numpy</w:t>
-      </w:r>
+        <w:t>sudo</w:t>
+      </w:r>
+      <w:proofErr w:type="spellEnd"/>
+      <w:r>
+        <w:rPr>
+          <w:rFonts w:ascii="Courier New" w:hAnsi="Courier New" w:cs="Courier New"/>
+          <w:sz w:val="20"/>
+          <w:szCs w:val="20"/>
+          <w:lang w:val="en-US"/>
+        </w:rPr>
+        <w:t xml:space="preserve"> pip2 install </w:t>
+      </w:r>
+      <w:proofErr w:type="spellStart"/>
+      <w:r>
+        <w:rPr>
+          <w:rFonts w:ascii="Courier New" w:hAnsi="Courier New" w:cs="Courier New"/>
+          <w:sz w:val="20"/>
+          <w:szCs w:val="20"/>
+          <w:lang w:val="en-US"/>
+        </w:rPr>
+        <w:t>numpy</w:t>
+      </w:r>
+      <w:proofErr w:type="spellEnd"/>
     </w:p>
     <w:p>
       <w:pPr>
@@ -6074,6 +6694,7 @@
           <w:lang w:val="en-US"/>
         </w:rPr>
       </w:pPr>
+      <w:proofErr w:type="spellStart"/>
       <w:r>
         <w:rPr>
           <w:rFonts w:ascii="Courier New" w:hAnsi="Courier New" w:cs="Courier New"/>
@@ -6081,8 +6702,29 @@
           <w:szCs w:val="20"/>
           <w:lang w:val="en-US"/>
         </w:rPr>
-        <w:t>sudo pip2 install matplotlib</w:t>
-      </w:r>
+        <w:t>sudo</w:t>
+      </w:r>
+      <w:proofErr w:type="spellEnd"/>
+      <w:r>
+        <w:rPr>
+          <w:rFonts w:ascii="Courier New" w:hAnsi="Courier New" w:cs="Courier New"/>
+          <w:sz w:val="20"/>
+          <w:szCs w:val="20"/>
+          <w:lang w:val="en-US"/>
+        </w:rPr>
+        <w:t xml:space="preserve"> pip2 install </w:t>
+      </w:r>
+      <w:proofErr w:type="spellStart"/>
+      <w:r>
+        <w:rPr>
+          <w:rFonts w:ascii="Courier New" w:hAnsi="Courier New" w:cs="Courier New"/>
+          <w:sz w:val="20"/>
+          <w:szCs w:val="20"/>
+          <w:lang w:val="en-US"/>
+        </w:rPr>
+        <w:t>matplotlib</w:t>
+      </w:r>
+      <w:proofErr w:type="spellEnd"/>
     </w:p>
     <w:p>
       <w:pPr>
@@ -6100,6 +6742,7 @@
           <w:lang w:val="en-US"/>
         </w:rPr>
       </w:pPr>
+      <w:proofErr w:type="spellStart"/>
       <w:r>
         <w:rPr>
           <w:rFonts w:ascii="Courier New" w:hAnsi="Courier New" w:cs="Courier New"/>
@@ -6107,8 +6750,29 @@
           <w:szCs w:val="20"/>
           <w:lang w:val="en-US"/>
         </w:rPr>
-        <w:t>mkdir git</w:t>
-      </w:r>
+        <w:t>mkdir</w:t>
+      </w:r>
+      <w:proofErr w:type="spellEnd"/>
+      <w:r>
+        <w:rPr>
+          <w:rFonts w:ascii="Courier New" w:hAnsi="Courier New" w:cs="Courier New"/>
+          <w:sz w:val="20"/>
+          <w:szCs w:val="20"/>
+          <w:lang w:val="en-US"/>
+        </w:rPr>
+        <w:t xml:space="preserve"> </w:t>
+      </w:r>
+      <w:proofErr w:type="spellStart"/>
+      <w:r>
+        <w:rPr>
+          <w:rFonts w:ascii="Courier New" w:hAnsi="Courier New" w:cs="Courier New"/>
+          <w:sz w:val="20"/>
+          <w:szCs w:val="20"/>
+          <w:lang w:val="en-US"/>
+        </w:rPr>
+        <w:t>git</w:t>
+      </w:r>
+      <w:proofErr w:type="spellEnd"/>
     </w:p>
     <w:p>
       <w:pPr>
@@ -6133,8 +6797,19 @@
           <w:szCs w:val="20"/>
           <w:lang w:val="en-US"/>
         </w:rPr>
-        <w:t>cd git</w:t>
-      </w:r>
+        <w:t xml:space="preserve">cd </w:t>
+      </w:r>
+      <w:proofErr w:type="spellStart"/>
+      <w:r>
+        <w:rPr>
+          <w:rFonts w:ascii="Courier New" w:hAnsi="Courier New" w:cs="Courier New"/>
+          <w:sz w:val="20"/>
+          <w:szCs w:val="20"/>
+          <w:lang w:val="en-US"/>
+        </w:rPr>
+        <w:t>git</w:t>
+      </w:r>
+      <w:proofErr w:type="spellEnd"/>
     </w:p>
     <w:p>
       <w:pPr>
@@ -6152,6 +6827,7 @@
           <w:lang w:val="en-US"/>
         </w:rPr>
       </w:pPr>
+      <w:proofErr w:type="spellStart"/>
       <w:r>
         <w:rPr>
           <w:rFonts w:ascii="Courier New" w:hAnsi="Courier New" w:cs="Courier New"/>
@@ -6160,7 +6836,18 @@
           <w:szCs w:val="20"/>
           <w:lang w:val="en-US"/>
         </w:rPr>
-        <w:t xml:space="preserve">git clone </w:t>
+        <w:t>git</w:t>
+      </w:r>
+      <w:proofErr w:type="spellEnd"/>
+      <w:r>
+        <w:rPr>
+          <w:rFonts w:ascii="Courier New" w:hAnsi="Courier New" w:cs="Courier New"/>
+          <w:color w:val="000000"/>
+          <w:sz w:val="20"/>
+          <w:szCs w:val="20"/>
+          <w:lang w:val="en-US"/>
+        </w:rPr>
+        <w:t xml:space="preserve"> clone </w:t>
       </w:r>
       <w:hyperlink r:id="rId11" w:history="1">
         <w:r>
@@ -6191,6 +6878,7 @@
           <w:lang w:val="en-US"/>
         </w:rPr>
       </w:pPr>
+      <w:proofErr w:type="spellStart"/>
       <w:r>
         <w:rPr>
           <w:rFonts w:ascii="Courier New" w:hAnsi="Courier New" w:cs="Courier New"/>
@@ -6199,7 +6887,18 @@
           <w:szCs w:val="20"/>
           <w:lang w:val="en-US"/>
         </w:rPr>
-        <w:t xml:space="preserve">git clone </w:t>
+        <w:t>git</w:t>
+      </w:r>
+      <w:proofErr w:type="spellEnd"/>
+      <w:r>
+        <w:rPr>
+          <w:rFonts w:ascii="Courier New" w:hAnsi="Courier New" w:cs="Courier New"/>
+          <w:color w:val="000000"/>
+          <w:sz w:val="20"/>
+          <w:szCs w:val="20"/>
+          <w:lang w:val="en-US"/>
+        </w:rPr>
+        <w:t xml:space="preserve"> clone </w:t>
       </w:r>
       <w:hyperlink r:id="rId12" w:history="1">
         <w:r>
@@ -6248,8 +6947,20 @@
           <w:szCs w:val="20"/>
           <w:lang w:val="en-US"/>
         </w:rPr>
-        <w:t>cd opencv</w:t>
-      </w:r>
+        <w:t xml:space="preserve">cd </w:t>
+      </w:r>
+      <w:proofErr w:type="spellStart"/>
+      <w:r>
+        <w:rPr>
+          <w:rFonts w:ascii="Courier New" w:hAnsi="Courier New" w:cs="Courier New"/>
+          <w:color w:val="000000"/>
+          <w:sz w:val="20"/>
+          <w:szCs w:val="20"/>
+          <w:lang w:val="en-US"/>
+        </w:rPr>
+        <w:t>opencv</w:t>
+      </w:r>
+      <w:proofErr w:type="spellEnd"/>
     </w:p>
     <w:p>
       <w:pPr>
@@ -6268,6 +6979,7 @@
           <w:lang w:val="en-US"/>
         </w:rPr>
       </w:pPr>
+      <w:proofErr w:type="spellStart"/>
       <w:r>
         <w:rPr>
           <w:rFonts w:ascii="Courier New" w:hAnsi="Courier New" w:cs="Courier New"/>
@@ -6276,7 +6988,18 @@
           <w:szCs w:val="20"/>
           <w:lang w:val="en-US"/>
         </w:rPr>
-        <w:t>git branch –a</w:t>
+        <w:t>git</w:t>
+      </w:r>
+      <w:proofErr w:type="spellEnd"/>
+      <w:r>
+        <w:rPr>
+          <w:rFonts w:ascii="Courier New" w:hAnsi="Courier New" w:cs="Courier New"/>
+          <w:color w:val="000000"/>
+          <w:sz w:val="20"/>
+          <w:szCs w:val="20"/>
+          <w:lang w:val="en-US"/>
+        </w:rPr>
+        <w:t xml:space="preserve"> branch –a</w:t>
       </w:r>
     </w:p>
     <w:p>
@@ -6296,6 +7019,7 @@
           <w:lang w:val="en-US"/>
         </w:rPr>
       </w:pPr>
+      <w:proofErr w:type="spellStart"/>
       <w:r>
         <w:rPr>
           <w:rFonts w:ascii="Courier New" w:hAnsi="Courier New" w:cs="Courier New"/>
@@ -6304,7 +7028,18 @@
           <w:szCs w:val="20"/>
           <w:lang w:val="en-US"/>
         </w:rPr>
-        <w:t>git checkout 3.4</w:t>
+        <w:t>git</w:t>
+      </w:r>
+      <w:proofErr w:type="spellEnd"/>
+      <w:r>
+        <w:rPr>
+          <w:rFonts w:ascii="Courier New" w:hAnsi="Courier New" w:cs="Courier New"/>
+          <w:color w:val="000000"/>
+          <w:sz w:val="20"/>
+          <w:szCs w:val="20"/>
+          <w:lang w:val="en-US"/>
+        </w:rPr>
+        <w:t xml:space="preserve"> checkout 3.4</w:t>
       </w:r>
     </w:p>
     <w:p>
@@ -6324,6 +7059,7 @@
           <w:lang w:val="en-US"/>
         </w:rPr>
       </w:pPr>
+      <w:proofErr w:type="spellStart"/>
       <w:r>
         <w:rPr>
           <w:rFonts w:ascii="Courier New" w:hAnsi="Courier New" w:cs="Courier New"/>
@@ -6332,7 +7068,18 @@
           <w:szCs w:val="20"/>
           <w:lang w:val="en-US"/>
         </w:rPr>
-        <w:t>mkdir build</w:t>
+        <w:t>mkdir</w:t>
+      </w:r>
+      <w:proofErr w:type="spellEnd"/>
+      <w:r>
+        <w:rPr>
+          <w:rFonts w:ascii="Courier New" w:hAnsi="Courier New" w:cs="Courier New"/>
+          <w:color w:val="000000"/>
+          <w:sz w:val="20"/>
+          <w:szCs w:val="20"/>
+          <w:lang w:val="en-US"/>
+        </w:rPr>
+        <w:t xml:space="preserve"> build</w:t>
       </w:r>
     </w:p>
     <w:p>
@@ -6380,6 +7127,8 @@
           <w:lang w:val="en-US"/>
         </w:rPr>
       </w:pPr>
+      <w:proofErr w:type="spellStart"/>
+      <w:proofErr w:type="gramStart"/>
       <w:r>
         <w:rPr>
           <w:rFonts w:ascii="Courier New" w:hAnsi="Courier New" w:cs="Courier New"/>
@@ -6388,8 +7137,76 @@
           <w:szCs w:val="20"/>
           <w:lang w:val="en-US"/>
         </w:rPr>
-        <w:t>cmake -D CMAKE_BUILD_TYPE=RELEASE –D CMAKE_INSTALL_PREFIX=/usr/local -D WITH_LIBV4L=ON –D OPENCV_EXTRA_MODULES_PATH=../../opencv_contrib/modules/ ..</w:t>
-      </w:r>
+        <w:t>cmake</w:t>
+      </w:r>
+      <w:proofErr w:type="spellEnd"/>
+      <w:proofErr w:type="gramEnd"/>
+      <w:r>
+        <w:rPr>
+          <w:rFonts w:ascii="Courier New" w:hAnsi="Courier New" w:cs="Courier New"/>
+          <w:color w:val="000000"/>
+          <w:sz w:val="20"/>
+          <w:szCs w:val="20"/>
+          <w:lang w:val="en-US"/>
+        </w:rPr>
+        <w:t xml:space="preserve"> -D CMAKE_BUILD_TYPE=RELEASE –D CMAKE_INSTALL_PREFIX=/</w:t>
+      </w:r>
+      <w:proofErr w:type="spellStart"/>
+      <w:r>
+        <w:rPr>
+          <w:rFonts w:ascii="Courier New" w:hAnsi="Courier New" w:cs="Courier New"/>
+          <w:color w:val="000000"/>
+          <w:sz w:val="20"/>
+          <w:szCs w:val="20"/>
+          <w:lang w:val="en-US"/>
+        </w:rPr>
+        <w:t>usr</w:t>
+      </w:r>
+      <w:proofErr w:type="spellEnd"/>
+      <w:r>
+        <w:rPr>
+          <w:rFonts w:ascii="Courier New" w:hAnsi="Courier New" w:cs="Courier New"/>
+          <w:color w:val="000000"/>
+          <w:sz w:val="20"/>
+          <w:szCs w:val="20"/>
+          <w:lang w:val="en-US"/>
+        </w:rPr>
+        <w:t>/local -D WITH_LIBV4L=ON –D OPENCV_EXTRA_MODULES_PATH=../../</w:t>
+      </w:r>
+      <w:proofErr w:type="spellStart"/>
+      <w:r>
+        <w:rPr>
+          <w:rFonts w:ascii="Courier New" w:hAnsi="Courier New" w:cs="Courier New"/>
+          <w:color w:val="000000"/>
+          <w:sz w:val="20"/>
+          <w:szCs w:val="20"/>
+          <w:lang w:val="en-US"/>
+        </w:rPr>
+        <w:t>opencv_contrib</w:t>
+      </w:r>
+      <w:proofErr w:type="spellEnd"/>
+      <w:r>
+        <w:rPr>
+          <w:rFonts w:ascii="Courier New" w:hAnsi="Courier New" w:cs="Courier New"/>
+          <w:color w:val="000000"/>
+          <w:sz w:val="20"/>
+          <w:szCs w:val="20"/>
+          <w:lang w:val="en-US"/>
+        </w:rPr>
+        <w:t>/modules</w:t>
+      </w:r>
+      <w:proofErr w:type="gramStart"/>
+      <w:r>
+        <w:rPr>
+          <w:rFonts w:ascii="Courier New" w:hAnsi="Courier New" w:cs="Courier New"/>
+          <w:color w:val="000000"/>
+          <w:sz w:val="20"/>
+          <w:szCs w:val="20"/>
+          <w:lang w:val="en-US"/>
+        </w:rPr>
+        <w:t>/ ..</w:t>
+      </w:r>
+      <w:proofErr w:type="gramEnd"/>
     </w:p>
     <w:p>
       <w:pPr>
@@ -6436,6 +7253,7 @@
           <w:lang w:val="en-US"/>
         </w:rPr>
       </w:pPr>
+      <w:proofErr w:type="spellStart"/>
       <w:r>
         <w:rPr>
           <w:rFonts w:ascii="Courier New" w:hAnsi="Courier New" w:cs="Courier New"/>
@@ -6444,7 +7262,18 @@
           <w:szCs w:val="20"/>
           <w:lang w:val="en-US"/>
         </w:rPr>
-        <w:t>sudo make install</w:t>
+        <w:t>sudo</w:t>
+      </w:r>
+      <w:proofErr w:type="spellEnd"/>
+      <w:r>
+        <w:rPr>
+          <w:rFonts w:ascii="Courier New" w:hAnsi="Courier New" w:cs="Courier New"/>
+          <w:color w:val="000000"/>
+          <w:sz w:val="20"/>
+          <w:szCs w:val="20"/>
+          <w:lang w:val="en-US"/>
+        </w:rPr>
+        <w:t xml:space="preserve"> make install</w:t>
       </w:r>
     </w:p>
     <w:p>
@@ -6461,6 +7290,7 @@
           <w:lang w:val="en-US"/>
         </w:rPr>
       </w:pPr>
+      <w:proofErr w:type="spellStart"/>
       <w:r>
         <w:rPr>
           <w:sz w:val="24"/>
@@ -6468,6 +7298,7 @@
         </w:rPr>
         <w:t>Dlib</w:t>
       </w:r>
+      <w:proofErr w:type="spellEnd"/>
     </w:p>
     <w:p>
       <w:pPr>
@@ -6478,6 +7309,7 @@
           <w:lang w:val="en-US"/>
         </w:rPr>
       </w:pPr>
+      <w:proofErr w:type="spellStart"/>
       <w:r>
         <w:rPr>
           <w:rFonts w:ascii="Courier New" w:hAnsi="Courier New" w:cs="Courier New"/>
@@ -6486,8 +7318,53 @@
           <w:szCs w:val="20"/>
           <w:shd w:val="clear" w:color="auto" w:fill="FFFFFF"/>
         </w:rPr>
-        <w:t>pip install dlib</w:t>
-      </w:r>
+        <w:t>pip</w:t>
+      </w:r>
+      <w:proofErr w:type="spellEnd"/>
+      <w:r>
+        <w:rPr>
+          <w:rFonts w:ascii="Courier New" w:hAnsi="Courier New" w:cs="Courier New"/>
+          <w:color w:val="000000"/>
+          <w:sz w:val="20"/>
+          <w:szCs w:val="20"/>
+          <w:shd w:val="clear" w:color="auto" w:fill="FFFFFF"/>
+        </w:rPr>
+        <w:t xml:space="preserve"> </w:t>
+      </w:r>
+      <w:proofErr w:type="spellStart"/>
+      <w:r>
+        <w:rPr>
+          <w:rFonts w:ascii="Courier New" w:hAnsi="Courier New" w:cs="Courier New"/>
+          <w:color w:val="000000"/>
+          <w:sz w:val="20"/>
+          <w:szCs w:val="20"/>
+          <w:shd w:val="clear" w:color="auto" w:fill="FFFFFF"/>
+        </w:rPr>
+        <w:t>install</w:t>
+      </w:r>
+      <w:proofErr w:type="spellEnd"/>
+      <w:r>
+        <w:rPr>
+          <w:rFonts w:ascii="Courier New" w:hAnsi="Courier New" w:cs="Courier New"/>
+          <w:color w:val="000000"/>
+          <w:sz w:val="20"/>
+          <w:szCs w:val="20"/>
+          <w:shd w:val="clear" w:color="auto" w:fill="FFFFFF"/>
+        </w:rPr>
+        <w:t xml:space="preserve"> </w:t>
+      </w:r>
+      <w:proofErr w:type="spellStart"/>
+      <w:r>
+        <w:rPr>
+          <w:rFonts w:ascii="Courier New" w:hAnsi="Courier New" w:cs="Courier New"/>
+          <w:color w:val="000000"/>
+          <w:sz w:val="20"/>
+          <w:szCs w:val="20"/>
+          <w:shd w:val="clear" w:color="auto" w:fill="FFFFFF"/>
+        </w:rPr>
+        <w:t>dlib</w:t>
+      </w:r>
+      <w:proofErr w:type="spellEnd"/>
     </w:p>
     <w:p>
       <w:pPr>
@@ -6503,6 +7380,7 @@
           <w:lang w:val="en-US"/>
         </w:rPr>
       </w:pPr>
+      <w:proofErr w:type="spellStart"/>
       <w:r>
         <w:rPr>
           <w:sz w:val="24"/>
@@ -6510,6 +7388,7 @@
         </w:rPr>
         <w:t>Openface</w:t>
       </w:r>
+      <w:proofErr w:type="spellEnd"/>
     </w:p>
     <w:p>
       <w:pPr>
@@ -6526,6 +7405,7 @@
           <w:lang w:val="en-US"/>
         </w:rPr>
       </w:pPr>
+      <w:proofErr w:type="spellStart"/>
       <w:r>
         <w:rPr>
           <w:rFonts w:ascii="Courier New" w:hAnsi="Courier New" w:cs="Courier New"/>
@@ -6534,7 +7414,18 @@
           <w:shd w:val="clear" w:color="auto" w:fill="FFFFFF"/>
           <w:lang w:val="en-US"/>
         </w:rPr>
-        <w:t>git clone </w:t>
+        <w:t>git</w:t>
+      </w:r>
+      <w:proofErr w:type="spellEnd"/>
+      <w:r>
+        <w:rPr>
+          <w:rFonts w:ascii="Courier New" w:hAnsi="Courier New" w:cs="Courier New"/>
+          <w:color w:val="000000"/>
+          <w:sz w:val="20"/>
+          <w:shd w:val="clear" w:color="auto" w:fill="FFFFFF"/>
+          <w:lang w:val="en-US"/>
+        </w:rPr>
+        <w:t xml:space="preserve"> clone </w:t>
       </w:r>
       <w:hyperlink r:id="rId13" w:tgtFrame="_blank" w:history="1">
         <w:r>
@@ -6583,7 +7474,29 @@
           <w:shd w:val="clear" w:color="auto" w:fill="FFFFFF"/>
           <w:lang w:val="en-US"/>
         </w:rPr>
-        <w:t>cd openface </w:t>
+        <w:t xml:space="preserve">cd </w:t>
+      </w:r>
+      <w:proofErr w:type="spellStart"/>
+      <w:r>
+        <w:rPr>
+          <w:rFonts w:ascii="Courier New" w:hAnsi="Courier New" w:cs="Courier New"/>
+          <w:color w:val="000000"/>
+          <w:sz w:val="20"/>
+          <w:shd w:val="clear" w:color="auto" w:fill="FFFFFF"/>
+          <w:lang w:val="en-US"/>
+        </w:rPr>
+        <w:t>openface</w:t>
+      </w:r>
+      <w:proofErr w:type="spellEnd"/>
+      <w:r>
+        <w:rPr>
+          <w:rFonts w:ascii="Courier New" w:hAnsi="Courier New" w:cs="Courier New"/>
+          <w:color w:val="000000"/>
+          <w:sz w:val="20"/>
+          <w:shd w:val="clear" w:color="auto" w:fill="FFFFFF"/>
+          <w:lang w:val="en-US"/>
+        </w:rPr>
+        <w:t> </w:t>
       </w:r>
     </w:p>
     <w:p>
@@ -6627,6 +7540,7 @@
           <w:lang w:val="en-US"/>
         </w:rPr>
       </w:pPr>
+      <w:proofErr w:type="spellStart"/>
       <w:r>
         <w:rPr>
           <w:rFonts w:ascii="Courier New" w:hAnsi="Courier New" w:cs="Courier New"/>
@@ -6635,7 +7549,18 @@
           <w:shd w:val="clear" w:color="auto" w:fill="FFFFFF"/>
           <w:lang w:val="en-US"/>
         </w:rPr>
-        <w:t>sudo python </w:t>
+        <w:t>sudo</w:t>
+      </w:r>
+      <w:proofErr w:type="spellEnd"/>
+      <w:r>
+        <w:rPr>
+          <w:rFonts w:ascii="Courier New" w:hAnsi="Courier New" w:cs="Courier New"/>
+          <w:color w:val="000000"/>
+          <w:sz w:val="20"/>
+          <w:shd w:val="clear" w:color="auto" w:fill="FFFFFF"/>
+          <w:lang w:val="en-US"/>
+        </w:rPr>
+        <w:t xml:space="preserve"> python </w:t>
       </w:r>
       <w:hyperlink r:id="rId14" w:tgtFrame="_blank" w:history="1">
         <w:r>
@@ -6686,13 +7611,15 @@
     <w:p>
       <w:pPr>
         <w:pStyle w:val="ad"/>
-        <w:rPr>
-          <w:rFonts w:ascii="Courier New" w:hAnsi="Courier New" w:cs="Courier New"/>
-          <w:sz w:val="20"/>
-          <w:szCs w:val="20"/>
-          <w:lang w:val="en-US"/>
-        </w:rPr>
-      </w:pPr>
+        <w:spacing w:after="160" w:line="259" w:lineRule="auto"/>
+        <w:ind w:firstLine="696"/>
+        <w:jc w:val="left"/>
+        <w:rPr>
+          <w:sz w:val="24"/>
+          <w:lang w:val="en-US"/>
+        </w:rPr>
+      </w:pPr>
+      <w:proofErr w:type="gramStart"/>
       <w:r>
         <w:rPr>
           <w:rFonts w:ascii="Courier New" w:hAnsi="Courier New" w:cs="Courier New"/>
@@ -6702,7 +7629,31 @@
           <w:shd w:val="clear" w:color="auto" w:fill="FFFFFF"/>
           <w:lang w:val="en-US"/>
         </w:rPr>
-        <w:t>pip install git+</w:t>
+        <w:t>pip</w:t>
+      </w:r>
+      <w:proofErr w:type="gramEnd"/>
+      <w:r>
+        <w:rPr>
+          <w:rFonts w:ascii="Courier New" w:hAnsi="Courier New" w:cs="Courier New"/>
+          <w:color w:val="000000"/>
+          <w:sz w:val="20"/>
+          <w:szCs w:val="20"/>
+          <w:shd w:val="clear" w:color="auto" w:fill="FFFFFF"/>
+          <w:lang w:val="en-US"/>
+        </w:rPr>
+        <w:t xml:space="preserve"> install </w:t>
+      </w:r>
+      <w:proofErr w:type="spellStart"/>
+      <w:r>
+        <w:rPr>
+          <w:rFonts w:ascii="Courier New" w:hAnsi="Courier New" w:cs="Courier New"/>
+          <w:color w:val="000000"/>
+          <w:sz w:val="20"/>
+          <w:szCs w:val="20"/>
+          <w:shd w:val="clear" w:color="auto" w:fill="FFFFFF"/>
+          <w:lang w:val="en-US"/>
+        </w:rPr>
+        <w:t>git+</w:t>
       </w:r>
       <w:hyperlink r:id="rId15" w:tgtFrame="_blank" w:history="1">
         <w:r>
@@ -6714,16 +7665,129 @@
             <w:shd w:val="clear" w:color="auto" w:fill="FFFFFF"/>
             <w:lang w:val="en-US"/>
           </w:rPr>
-          <w:t>https://github.com/ageitgey/face_recognition_models</w:t>
+          <w:t>https</w:t>
         </w:r>
+        <w:proofErr w:type="spellEnd"/>
+        <w:r>
+          <w:rPr>
+            <w:rStyle w:val="ac"/>
+            <w:rFonts w:cs="Courier New"/>
+            <w:color w:val="2A5885"/>
+            <w:sz w:val="20"/>
+            <w:shd w:val="clear" w:color="auto" w:fill="FFFFFF"/>
+            <w:lang w:val="en-US"/>
+          </w:rPr>
+          <w:t>://github.com/</w:t>
+        </w:r>
+        <w:proofErr w:type="spellStart"/>
+        <w:r>
+          <w:rPr>
+            <w:rStyle w:val="ac"/>
+            <w:rFonts w:cs="Courier New"/>
+            <w:color w:val="2A5885"/>
+            <w:sz w:val="20"/>
+            <w:shd w:val="clear" w:color="auto" w:fill="FFFFFF"/>
+            <w:lang w:val="en-US"/>
+          </w:rPr>
+          <w:t>ageitgey</w:t>
+        </w:r>
+        <w:proofErr w:type="spellEnd"/>
+        <w:r>
+          <w:rPr>
+            <w:rStyle w:val="ac"/>
+            <w:rFonts w:cs="Courier New"/>
+            <w:color w:val="2A5885"/>
+            <w:sz w:val="20"/>
+            <w:shd w:val="clear" w:color="auto" w:fill="FFFFFF"/>
+            <w:lang w:val="en-US"/>
+          </w:rPr>
+          <w:t>/</w:t>
+        </w:r>
+        <w:proofErr w:type="spellStart"/>
+        <w:r>
+          <w:rPr>
+            <w:rStyle w:val="ac"/>
+            <w:rFonts w:cs="Courier New"/>
+            <w:color w:val="2A5885"/>
+            <w:sz w:val="20"/>
+            <w:shd w:val="clear" w:color="auto" w:fill="FFFFFF"/>
+            <w:lang w:val="en-US"/>
+          </w:rPr>
+          <w:t>face_recognition_models</w:t>
+        </w:r>
+        <w:proofErr w:type="spellEnd"/>
       </w:hyperlink>
     </w:p>
     <w:p>
       <w:pPr>
-        <w:rPr>
-          <w:lang w:val="en-US"/>
-        </w:rPr>
-      </w:pPr>
+        <w:pStyle w:val="ad"/>
+        <w:numPr>
+          <w:ilvl w:val="0"/>
+          <w:numId w:val="11"/>
+        </w:numPr>
+        <w:spacing w:after="160" w:line="259" w:lineRule="auto"/>
+        <w:jc w:val="left"/>
+        <w:rPr>
+          <w:sz w:val="24"/>
+          <w:lang w:val="en-US"/>
+        </w:rPr>
+      </w:pPr>
+      <w:proofErr w:type="spellStart"/>
+      <w:r>
+        <w:rPr>
+          <w:sz w:val="24"/>
+        </w:rPr>
+        <w:t>Web</w:t>
+      </w:r>
+      <w:proofErr w:type="spellEnd"/>
+      <w:r>
+        <w:rPr>
+          <w:sz w:val="24"/>
+        </w:rPr>
+        <w:t xml:space="preserve"> </w:t>
+      </w:r>
+      <w:proofErr w:type="spellStart"/>
+      <w:r>
+        <w:rPr>
+          <w:sz w:val="24"/>
+        </w:rPr>
+        <w:t>app</w:t>
+      </w:r>
+      <w:proofErr w:type="spellEnd"/>
+    </w:p>
+    <w:p>
+      <w:pPr>
+        <w:pStyle w:val="ad"/>
+        <w:spacing w:after="160" w:line="259" w:lineRule="auto"/>
+        <w:ind w:left="1416" w:firstLine="0"/>
+        <w:jc w:val="left"/>
+        <w:rPr>
+          <w:sz w:val="20"/>
+          <w:lang w:val="en-US"/>
+        </w:rPr>
+      </w:pPr>
+      <w:r>
+        <w:rPr>
+          <w:rFonts w:ascii="Courier New" w:hAnsi="Courier New" w:cs="Courier New"/>
+          <w:color w:val="000000"/>
+          <w:sz w:val="20"/>
+          <w:szCs w:val="20"/>
+          <w:shd w:val="clear" w:color="auto" w:fill="FFFFFF"/>
+          <w:lang w:val="en-US"/>
+        </w:rPr>
+        <w:t xml:space="preserve">pip install </w:t>
+      </w:r>
+      <w:r>
+        <w:rPr>
+          <w:rFonts w:ascii="Courier New" w:hAnsi="Courier New" w:cs="Courier New"/>
+          <w:color w:val="000000"/>
+          <w:sz w:val="20"/>
+          <w:szCs w:val="20"/>
+          <w:shd w:val="clear" w:color="auto" w:fill="FFFFFF"/>
+          <w:lang w:val="en-US"/>
+        </w:rPr>
+        <w:t>flask</w:t>
+      </w:r>
       <w:bookmarkStart w:id="13" w:name="_GoBack"/>
       <w:bookmarkEnd w:id="13"/>
     </w:p>
@@ -6865,14 +7929,6 @@
         <w:gridCol w:w="680"/>
       </w:tblGrid>
       <w:tr>
-        <w:tblPrEx>
-          <w:tblCellMar>
-            <w:top w:w="0" w:type="dxa"/>
-            <w:left w:w="0" w:type="dxa"/>
-            <w:bottom w:w="0" w:type="dxa"/>
-            <w:right w:w="0" w:type="dxa"/>
-          </w:tblCellMar>
-        </w:tblPrEx>
         <w:trPr>
           <w:cantSplit/>
           <w:trHeight w:hRule="exact" w:val="567"/>
@@ -6922,14 +7978,6 @@
         </w:tc>
       </w:tr>
       <w:tr>
-        <w:tblPrEx>
-          <w:tblCellMar>
-            <w:top w:w="0" w:type="dxa"/>
-            <w:left w:w="0" w:type="dxa"/>
-            <w:bottom w:w="0" w:type="dxa"/>
-            <w:right w:w="0" w:type="dxa"/>
-          </w:tblCellMar>
-        </w:tblPrEx>
         <w:trPr>
           <w:cantSplit/>
           <w:trHeight w:hRule="exact" w:val="340"/>
@@ -7000,21 +8048,7 @@
                 <w:i/>
                 <w:sz w:val="24"/>
               </w:rPr>
-              <w:t>Всего листов (страниц) в д</w:t>
-            </w:r>
-            <w:r>
-              <w:rPr>
-                <w:i/>
-                <w:sz w:val="24"/>
-              </w:rPr>
-              <w:t>о</w:t>
-            </w:r>
-            <w:r>
-              <w:rPr>
-                <w:i/>
-                <w:sz w:val="24"/>
-              </w:rPr>
-              <w:t>кум.</w:t>
+              <w:t>Всего листов (страниц) в докум.</w:t>
             </w:r>
           </w:p>
         </w:tc>
@@ -7064,21 +8098,7 @@
                 <w:i/>
                 <w:sz w:val="24"/>
               </w:rPr>
-              <w:t>док</w:t>
-            </w:r>
-            <w:r>
-              <w:rPr>
-                <w:i/>
-                <w:sz w:val="24"/>
-              </w:rPr>
-              <w:t>у</w:t>
-            </w:r>
-            <w:r>
-              <w:rPr>
-                <w:i/>
-                <w:sz w:val="24"/>
-              </w:rPr>
-              <w:t>мента</w:t>
+              <w:t>документа</w:t>
             </w:r>
           </w:p>
         </w:tc>
@@ -7102,35 +8122,7 @@
                 <w:i/>
                 <w:sz w:val="24"/>
               </w:rPr>
-              <w:t>Входящий № сопровод</w:t>
-            </w:r>
-            <w:r>
-              <w:rPr>
-                <w:i/>
-                <w:sz w:val="24"/>
-              </w:rPr>
-              <w:t>и</w:t>
-            </w:r>
-            <w:r>
-              <w:rPr>
-                <w:i/>
-                <w:sz w:val="24"/>
-              </w:rPr>
-              <w:t>тельного д</w:t>
-            </w:r>
-            <w:r>
-              <w:rPr>
-                <w:i/>
-                <w:sz w:val="24"/>
-              </w:rPr>
-              <w:t>о</w:t>
-            </w:r>
-            <w:r>
-              <w:rPr>
-                <w:i/>
-                <w:sz w:val="24"/>
-              </w:rPr>
-              <w:t>кум. и дата</w:t>
+              <w:t>Входящий № сопроводительного докум. и дата</w:t>
             </w:r>
           </w:p>
         </w:tc>
@@ -7206,14 +8198,6 @@
         </w:tc>
       </w:tr>
       <w:tr>
-        <w:tblPrEx>
-          <w:tblCellMar>
-            <w:top w:w="0" w:type="dxa"/>
-            <w:left w:w="0" w:type="dxa"/>
-            <w:bottom w:w="0" w:type="dxa"/>
-            <w:right w:w="0" w:type="dxa"/>
-          </w:tblCellMar>
-        </w:tblPrEx>
         <w:trPr>
           <w:cantSplit/>
           <w:trHeight w:hRule="exact" w:val="1077"/>
@@ -7251,21 +8235,30 @@
                 <w:i/>
                 <w:sz w:val="24"/>
               </w:rPr>
-              <w:t>Измене</w:t>
-            </w:r>
-            <w:r>
+              <w:t>Измененных</w:t>
+            </w:r>
+          </w:p>
+        </w:tc>
+        <w:tc>
+          <w:tcPr>
+            <w:tcW w:w="1134" w:type="dxa"/>
+          </w:tcPr>
+          <w:p>
+            <w:pPr>
+              <w:spacing w:before="120"/>
+              <w:ind w:firstLine="0"/>
+              <w:jc w:val="center"/>
               <w:rPr>
                 <w:i/>
                 <w:sz w:val="24"/>
               </w:rPr>
-              <w:t>н</w:t>
-            </w:r>
+            </w:pPr>
             <w:r>
               <w:rPr>
                 <w:i/>
                 <w:sz w:val="24"/>
               </w:rPr>
-              <w:t>ных</w:t>
+              <w:t>Замененных</w:t>
             </w:r>
           </w:p>
         </w:tc>
@@ -7288,109 +8281,30 @@
                 <w:i/>
                 <w:sz w:val="24"/>
               </w:rPr>
-              <w:t>Замене</w:t>
-            </w:r>
-            <w:r>
+              <w:t>Новых</w:t>
+            </w:r>
+          </w:p>
+        </w:tc>
+        <w:tc>
+          <w:tcPr>
+            <w:tcW w:w="1134" w:type="dxa"/>
+          </w:tcPr>
+          <w:p>
+            <w:pPr>
+              <w:spacing w:before="120"/>
+              <w:ind w:firstLine="0"/>
+              <w:jc w:val="center"/>
               <w:rPr>
                 <w:i/>
                 <w:sz w:val="24"/>
               </w:rPr>
-              <w:t>н</w:t>
-            </w:r>
+            </w:pPr>
             <w:r>
               <w:rPr>
                 <w:i/>
                 <w:sz w:val="24"/>
               </w:rPr>
-              <w:t>ных</w:t>
-            </w:r>
-          </w:p>
-        </w:tc>
-        <w:tc>
-          <w:tcPr>
-            <w:tcW w:w="1134" w:type="dxa"/>
-          </w:tcPr>
-          <w:p>
-            <w:pPr>
-              <w:spacing w:before="120"/>
-              <w:ind w:firstLine="0"/>
-              <w:jc w:val="center"/>
-              <w:rPr>
-                <w:i/>
-                <w:sz w:val="24"/>
-              </w:rPr>
-            </w:pPr>
-            <w:r>
-              <w:rPr>
-                <w:i/>
-                <w:sz w:val="24"/>
-              </w:rPr>
-              <w:t>Н</w:t>
-            </w:r>
-            <w:r>
-              <w:rPr>
-                <w:i/>
-                <w:sz w:val="24"/>
-              </w:rPr>
-              <w:t>о</w:t>
-            </w:r>
-            <w:r>
-              <w:rPr>
-                <w:i/>
-                <w:sz w:val="24"/>
-              </w:rPr>
-              <w:t>вых</w:t>
-            </w:r>
-          </w:p>
-        </w:tc>
-        <w:tc>
-          <w:tcPr>
-            <w:tcW w:w="1134" w:type="dxa"/>
-          </w:tcPr>
-          <w:p>
-            <w:pPr>
-              <w:spacing w:before="120"/>
-              <w:ind w:firstLine="0"/>
-              <w:jc w:val="center"/>
-              <w:rPr>
-                <w:i/>
-                <w:sz w:val="24"/>
-              </w:rPr>
-            </w:pPr>
-            <w:r>
-              <w:rPr>
-                <w:i/>
-                <w:sz w:val="24"/>
-              </w:rPr>
-              <w:t>Аннулир</w:t>
-            </w:r>
-            <w:r>
-              <w:rPr>
-                <w:i/>
-                <w:sz w:val="24"/>
-              </w:rPr>
-              <w:t>о</w:t>
-            </w:r>
-            <w:r>
-              <w:rPr>
-                <w:i/>
-                <w:sz w:val="24"/>
-              </w:rPr>
-              <w:t>ва</w:t>
-            </w:r>
-            <w:r>
-              <w:rPr>
-                <w:i/>
-                <w:sz w:val="24"/>
-              </w:rPr>
-              <w:t>н</w:t>
-            </w:r>
-            <w:r>
-              <w:rPr>
-                <w:i/>
-                <w:sz w:val="24"/>
-              </w:rPr>
-              <w:t>ных</w:t>
+              <w:t>Аннулированных</w:t>
             </w:r>
           </w:p>
         </w:tc>
@@ -7466,14 +8380,6 @@
         </w:tc>
       </w:tr>
       <w:tr>
-        <w:tblPrEx>
-          <w:tblCellMar>
-            <w:top w:w="0" w:type="dxa"/>
-            <w:left w:w="0" w:type="dxa"/>
-            <w:bottom w:w="0" w:type="dxa"/>
-            <w:right w:w="0" w:type="dxa"/>
-          </w:tblCellMar>
-        </w:tblPrEx>
         <w:trPr>
           <w:trHeight w:hRule="exact" w:val="442"/>
         </w:trPr>
@@ -7609,14 +8515,6 @@
         </w:tc>
       </w:tr>
       <w:tr>
-        <w:tblPrEx>
-          <w:tblCellMar>
-            <w:top w:w="0" w:type="dxa"/>
-            <w:left w:w="0" w:type="dxa"/>
-            <w:bottom w:w="0" w:type="dxa"/>
-            <w:right w:w="0" w:type="dxa"/>
-          </w:tblCellMar>
-        </w:tblPrEx>
         <w:trPr>
           <w:trHeight w:hRule="exact" w:val="454"/>
         </w:trPr>
@@ -7752,14 +8650,6 @@
         </w:tc>
       </w:tr>
       <w:tr>
-        <w:tblPrEx>
-          <w:tblCellMar>
-            <w:top w:w="0" w:type="dxa"/>
-            <w:left w:w="0" w:type="dxa"/>
-            <w:bottom w:w="0" w:type="dxa"/>
-            <w:right w:w="0" w:type="dxa"/>
-          </w:tblCellMar>
-        </w:tblPrEx>
         <w:trPr>
           <w:trHeight w:hRule="exact" w:val="454"/>
         </w:trPr>
@@ -7895,14 +8785,6 @@
         </w:tc>
       </w:tr>
       <w:tr>
-        <w:tblPrEx>
-          <w:tblCellMar>
-            <w:top w:w="0" w:type="dxa"/>
-            <w:left w:w="0" w:type="dxa"/>
-            <w:bottom w:w="0" w:type="dxa"/>
-            <w:right w:w="0" w:type="dxa"/>
-          </w:tblCellMar>
-        </w:tblPrEx>
         <w:trPr>
           <w:trHeight w:hRule="exact" w:val="454"/>
         </w:trPr>
@@ -8038,14 +8920,6 @@
         </w:tc>
       </w:tr>
       <w:tr>
-        <w:tblPrEx>
-          <w:tblCellMar>
-            <w:top w:w="0" w:type="dxa"/>
-            <w:left w:w="0" w:type="dxa"/>
-            <w:bottom w:w="0" w:type="dxa"/>
-            <w:right w:w="0" w:type="dxa"/>
-          </w:tblCellMar>
-        </w:tblPrEx>
         <w:trPr>
           <w:trHeight w:hRule="exact" w:val="454"/>
         </w:trPr>
@@ -8181,14 +9055,6 @@
         </w:tc>
       </w:tr>
       <w:tr>
-        <w:tblPrEx>
-          <w:tblCellMar>
-            <w:top w:w="0" w:type="dxa"/>
-            <w:left w:w="0" w:type="dxa"/>
-            <w:bottom w:w="0" w:type="dxa"/>
-            <w:right w:w="0" w:type="dxa"/>
-          </w:tblCellMar>
-        </w:tblPrEx>
         <w:trPr>
           <w:trHeight w:hRule="exact" w:val="454"/>
         </w:trPr>
@@ -8324,14 +9190,6 @@
         </w:tc>
       </w:tr>
       <w:tr>
-        <w:tblPrEx>
-          <w:tblCellMar>
-            <w:top w:w="0" w:type="dxa"/>
-            <w:left w:w="0" w:type="dxa"/>
-            <w:bottom w:w="0" w:type="dxa"/>
-            <w:right w:w="0" w:type="dxa"/>
-          </w:tblCellMar>
-        </w:tblPrEx>
         <w:trPr>
           <w:trHeight w:hRule="exact" w:val="454"/>
         </w:trPr>
@@ -8467,14 +9325,6 @@
         </w:tc>
       </w:tr>
       <w:tr>
-        <w:tblPrEx>
-          <w:tblCellMar>
-            <w:top w:w="0" w:type="dxa"/>
-            <w:left w:w="0" w:type="dxa"/>
-            <w:bottom w:w="0" w:type="dxa"/>
-            <w:right w:w="0" w:type="dxa"/>
-          </w:tblCellMar>
-        </w:tblPrEx>
         <w:trPr>
           <w:trHeight w:hRule="exact" w:val="454"/>
         </w:trPr>
@@ -8610,14 +9460,6 @@
         </w:tc>
       </w:tr>
       <w:tr>
-        <w:tblPrEx>
-          <w:tblCellMar>
-            <w:top w:w="0" w:type="dxa"/>
-            <w:left w:w="0" w:type="dxa"/>
-            <w:bottom w:w="0" w:type="dxa"/>
-            <w:right w:w="0" w:type="dxa"/>
-          </w:tblCellMar>
-        </w:tblPrEx>
         <w:trPr>
           <w:trHeight w:hRule="exact" w:val="454"/>
         </w:trPr>
@@ -8753,14 +9595,6 @@
         </w:tc>
       </w:tr>
       <w:tr>
-        <w:tblPrEx>
-          <w:tblCellMar>
-            <w:top w:w="0" w:type="dxa"/>
-            <w:left w:w="0" w:type="dxa"/>
-            <w:bottom w:w="0" w:type="dxa"/>
-            <w:right w:w="0" w:type="dxa"/>
-          </w:tblCellMar>
-        </w:tblPrEx>
         <w:trPr>
           <w:trHeight w:hRule="exact" w:val="454"/>
         </w:trPr>
@@ -8896,14 +9730,6 @@
         </w:tc>
       </w:tr>
       <w:tr>
-        <w:tblPrEx>
-          <w:tblCellMar>
-            <w:top w:w="0" w:type="dxa"/>
-            <w:left w:w="0" w:type="dxa"/>
-            <w:bottom w:w="0" w:type="dxa"/>
-            <w:right w:w="0" w:type="dxa"/>
-          </w:tblCellMar>
-        </w:tblPrEx>
         <w:trPr>
           <w:trHeight w:hRule="exact" w:val="454"/>
         </w:trPr>
@@ -9039,14 +9865,6 @@
         </w:tc>
       </w:tr>
       <w:tr>
-        <w:tblPrEx>
-          <w:tblCellMar>
-            <w:top w:w="0" w:type="dxa"/>
-            <w:left w:w="0" w:type="dxa"/>
-            <w:bottom w:w="0" w:type="dxa"/>
-            <w:right w:w="0" w:type="dxa"/>
-          </w:tblCellMar>
-        </w:tblPrEx>
         <w:trPr>
           <w:trHeight w:hRule="exact" w:val="454"/>
         </w:trPr>
@@ -9182,14 +10000,6 @@
         </w:tc>
       </w:tr>
       <w:tr>
-        <w:tblPrEx>
-          <w:tblCellMar>
-            <w:top w:w="0" w:type="dxa"/>
-            <w:left w:w="0" w:type="dxa"/>
-            <w:bottom w:w="0" w:type="dxa"/>
-            <w:right w:w="0" w:type="dxa"/>
-          </w:tblCellMar>
-        </w:tblPrEx>
         <w:trPr>
           <w:trHeight w:hRule="exact" w:val="454"/>
         </w:trPr>
@@ -9325,14 +10135,6 @@
         </w:tc>
       </w:tr>
       <w:tr>
-        <w:tblPrEx>
-          <w:tblCellMar>
-            <w:top w:w="0" w:type="dxa"/>
-            <w:left w:w="0" w:type="dxa"/>
-            <w:bottom w:w="0" w:type="dxa"/>
-            <w:right w:w="0" w:type="dxa"/>
-          </w:tblCellMar>
-        </w:tblPrEx>
         <w:trPr>
           <w:trHeight w:hRule="exact" w:val="454"/>
         </w:trPr>
@@ -9468,14 +10270,6 @@
         </w:tc>
       </w:tr>
       <w:tr>
-        <w:tblPrEx>
-          <w:tblCellMar>
-            <w:top w:w="0" w:type="dxa"/>
-            <w:left w:w="0" w:type="dxa"/>
-            <w:bottom w:w="0" w:type="dxa"/>
-            <w:right w:w="0" w:type="dxa"/>
-          </w:tblCellMar>
-        </w:tblPrEx>
         <w:trPr>
           <w:trHeight w:hRule="exact" w:val="454"/>
         </w:trPr>
@@ -9611,14 +10405,6 @@
         </w:tc>
       </w:tr>
       <w:tr>
-        <w:tblPrEx>
-          <w:tblCellMar>
-            <w:top w:w="0" w:type="dxa"/>
-            <w:left w:w="0" w:type="dxa"/>
-            <w:bottom w:w="0" w:type="dxa"/>
-            <w:right w:w="0" w:type="dxa"/>
-          </w:tblCellMar>
-        </w:tblPrEx>
         <w:trPr>
           <w:trHeight w:hRule="exact" w:val="454"/>
         </w:trPr>
@@ -9754,14 +10540,6 @@
         </w:tc>
       </w:tr>
       <w:tr>
-        <w:tblPrEx>
-          <w:tblCellMar>
-            <w:top w:w="0" w:type="dxa"/>
-            <w:left w:w="0" w:type="dxa"/>
-            <w:bottom w:w="0" w:type="dxa"/>
-            <w:right w:w="0" w:type="dxa"/>
-          </w:tblCellMar>
-        </w:tblPrEx>
         <w:trPr>
           <w:trHeight w:hRule="exact" w:val="454"/>
         </w:trPr>
@@ -9897,14 +10675,6 @@
         </w:tc>
       </w:tr>
       <w:tr>
-        <w:tblPrEx>
-          <w:tblCellMar>
-            <w:top w:w="0" w:type="dxa"/>
-            <w:left w:w="0" w:type="dxa"/>
-            <w:bottom w:w="0" w:type="dxa"/>
-            <w:right w:w="0" w:type="dxa"/>
-          </w:tblCellMar>
-        </w:tblPrEx>
         <w:trPr>
           <w:trHeight w:hRule="exact" w:val="454"/>
         </w:trPr>
@@ -10040,14 +10810,6 @@
         </w:tc>
       </w:tr>
       <w:tr>
-        <w:tblPrEx>
-          <w:tblCellMar>
-            <w:top w:w="0" w:type="dxa"/>
-            <w:left w:w="0" w:type="dxa"/>
-            <w:bottom w:w="0" w:type="dxa"/>
-            <w:right w:w="0" w:type="dxa"/>
-          </w:tblCellMar>
-        </w:tblPrEx>
         <w:trPr>
           <w:trHeight w:hRule="exact" w:val="454"/>
         </w:trPr>
@@ -10183,14 +10945,6 @@
         </w:tc>
       </w:tr>
       <w:tr>
-        <w:tblPrEx>
-          <w:tblCellMar>
-            <w:top w:w="0" w:type="dxa"/>
-            <w:left w:w="0" w:type="dxa"/>
-            <w:bottom w:w="0" w:type="dxa"/>
-            <w:right w:w="0" w:type="dxa"/>
-          </w:tblCellMar>
-        </w:tblPrEx>
         <w:trPr>
           <w:trHeight w:hRule="exact" w:val="454"/>
         </w:trPr>
@@ -10326,14 +11080,6 @@
         </w:tc>
       </w:tr>
       <w:tr>
-        <w:tblPrEx>
-          <w:tblCellMar>
-            <w:top w:w="0" w:type="dxa"/>
-            <w:left w:w="0" w:type="dxa"/>
-            <w:bottom w:w="0" w:type="dxa"/>
-            <w:right w:w="0" w:type="dxa"/>
-          </w:tblCellMar>
-        </w:tblPrEx>
         <w:trPr>
           <w:trHeight w:hRule="exact" w:val="454"/>
         </w:trPr>
@@ -10469,14 +11215,6 @@
         </w:tc>
       </w:tr>
       <w:tr>
-        <w:tblPrEx>
-          <w:tblCellMar>
-            <w:top w:w="0" w:type="dxa"/>
-            <w:left w:w="0" w:type="dxa"/>
-            <w:bottom w:w="0" w:type="dxa"/>
-            <w:right w:w="0" w:type="dxa"/>
-          </w:tblCellMar>
-        </w:tblPrEx>
         <w:trPr>
           <w:trHeight w:hRule="exact" w:val="454"/>
         </w:trPr>
@@ -10612,14 +11350,6 @@
         </w:tc>
       </w:tr>
       <w:tr>
-        <w:tblPrEx>
-          <w:tblCellMar>
-            <w:top w:w="0" w:type="dxa"/>
-            <w:left w:w="0" w:type="dxa"/>
-            <w:bottom w:w="0" w:type="dxa"/>
-            <w:right w:w="0" w:type="dxa"/>
-          </w:tblCellMar>
-        </w:tblPrEx>
         <w:trPr>
           <w:trHeight w:hRule="exact" w:val="454"/>
         </w:trPr>
@@ -10755,14 +11485,6 @@
         </w:tc>
       </w:tr>
       <w:tr>
-        <w:tblPrEx>
-          <w:tblCellMar>
-            <w:top w:w="0" w:type="dxa"/>
-            <w:left w:w="0" w:type="dxa"/>
-            <w:bottom w:w="0" w:type="dxa"/>
-            <w:right w:w="0" w:type="dxa"/>
-          </w:tblCellMar>
-        </w:tblPrEx>
         <w:trPr>
           <w:trHeight w:hRule="exact" w:val="454"/>
         </w:trPr>
@@ -10898,14 +11620,6 @@
         </w:tc>
       </w:tr>
       <w:tr>
-        <w:tblPrEx>
-          <w:tblCellMar>
-            <w:top w:w="0" w:type="dxa"/>
-            <w:left w:w="0" w:type="dxa"/>
-            <w:bottom w:w="0" w:type="dxa"/>
-            <w:right w:w="0" w:type="dxa"/>
-          </w:tblCellMar>
-        </w:tblPrEx>
         <w:trPr>
           <w:trHeight w:hRule="exact" w:val="454"/>
         </w:trPr>
@@ -11183,7 +11897,7 @@
             <w:noProof/>
             <w:lang w:val="ru-RU"/>
           </w:rPr>
-          <w:t>5</w:t>
+          <w:t>9</w:t>
         </w:r>
         <w:r>
           <w:fldChar w:fldCharType="end"/>
@@ -11682,7 +12396,7 @@
   <w:abstractNum w:abstractNumId="5">
     <w:nsid w:val="2E551CAF"/>
     <w:multiLevelType w:val="hybridMultilevel"/>
-    <w:tmpl w:val="6456A488"/>
+    <w:tmpl w:val="CBE22A76"/>
     <w:lvl w:ilvl="0" w:tplc="04190001">
       <w:start w:val="1"/>
       <w:numFmt w:val="bullet"/>
@@ -13513,7 +14227,7 @@
 </file>
 
 <file path=customXml/itemProps1.xml><?xml version="1.0" encoding="utf-8"?>
-<ds:datastoreItem xmlns:ds="http://schemas.openxmlformats.org/officeDocument/2006/customXml" ds:itemID="{4FDF1149-16DE-4297-BC81-2FB388ADDE29}">
+<ds:datastoreItem xmlns:ds="http://schemas.openxmlformats.org/officeDocument/2006/customXml" ds:itemID="{CF563DC5-81FE-49E3-8909-2FB04E4F9382}">
   <ds:schemaRefs>
     <ds:schemaRef ds:uri="http://schemas.openxmlformats.org/officeDocument/2006/bibliography"/>
   </ds:schemaRefs>

</xml_diff>

<commit_message>
RSP and RO updated
</commit_message>
<xml_diff>
--- a/docs/external/Руководство системного программиста (РСП).docx
+++ b/docs/external/Руководство системного программиста (РСП).docx
@@ -833,19 +833,11 @@
                                       <w:sz w:val="22"/>
                                     </w:rPr>
                                   </w:pPr>
-                                  <w:proofErr w:type="spellStart"/>
                                   <w:r>
                                     <w:rPr>
                                       <w:sz w:val="22"/>
                                     </w:rPr>
-                                    <w:t>Взам</w:t>
-                                  </w:r>
-                                  <w:proofErr w:type="spellEnd"/>
-                                  <w:r>
-                                    <w:rPr>
-                                      <w:sz w:val="22"/>
-                                    </w:rPr>
-                                    <w:t>. Инв. №.</w:t>
+                                    <w:t>Взам. Инв. №.</w:t>
                                   </w:r>
                                 </w:p>
                               </w:txbxContent>
@@ -904,29 +896,7 @@
                                     <w:rPr>
                                       <w:sz w:val="22"/>
                                     </w:rPr>
-                                    <w:t xml:space="preserve">Инв. </w:t>
-                                  </w:r>
-                                  <w:proofErr w:type="gramStart"/>
-                                  <w:r>
-                                    <w:rPr>
-                                      <w:sz w:val="22"/>
-                                    </w:rPr>
-                                    <w:t>№.</w:t>
-                                  </w:r>
-                                  <w:proofErr w:type="spellStart"/>
-                                  <w:r>
-                                    <w:rPr>
-                                      <w:sz w:val="22"/>
-                                    </w:rPr>
-                                    <w:t>дубл</w:t>
-                                  </w:r>
-                                  <w:proofErr w:type="spellEnd"/>
-                                  <w:proofErr w:type="gramEnd"/>
-                                  <w:r>
-                                    <w:rPr>
-                                      <w:sz w:val="22"/>
-                                    </w:rPr>
-                                    <w:t>.</w:t>
+                                    <w:t>Инв. №.дубл.</w:t>
                                   </w:r>
                                 </w:p>
                               </w:txbxContent>
@@ -1272,29 +1242,61 @@
                 <w:sz w:val="26"/>
                 <w:szCs w:val="26"/>
               </w:rPr>
-              <w:t xml:space="preserve">________________ </w:t>
-            </w:r>
-            <w:proofErr w:type="spellStart"/>
+              <w:t>________________ Годовицын М</w:t>
+            </w:r>
             <w:r>
               <w:rPr>
                 <w:sz w:val="26"/>
                 <w:szCs w:val="26"/>
               </w:rPr>
-              <w:t>Годовицын</w:t>
-            </w:r>
-            <w:proofErr w:type="spellEnd"/>
-            <w:r>
+              <w:t>.</w:t>
+            </w:r>
+          </w:p>
+          <w:p>
+            <w:pPr>
+              <w:pStyle w:val="a7"/>
+              <w:ind w:left="581" w:right="290" w:firstLine="4698"/>
               <w:rPr>
                 <w:sz w:val="26"/>
                 <w:szCs w:val="26"/>
               </w:rPr>
-              <w:t xml:space="preserve"> М</w:t>
-            </w:r>
+            </w:pPr>
             <w:r>
               <w:rPr>
                 <w:sz w:val="26"/>
                 <w:szCs w:val="26"/>
               </w:rPr>
+              <w:t>________________ Баландина С</w:t>
+            </w:r>
+            <w:r>
+              <w:rPr>
+                <w:sz w:val="26"/>
+                <w:szCs w:val="26"/>
+              </w:rPr>
+              <w:t>.</w:t>
+            </w:r>
+          </w:p>
+          <w:p>
+            <w:pPr>
+              <w:pStyle w:val="a7"/>
+              <w:ind w:left="581" w:firstLine="4698"/>
+              <w:rPr>
+                <w:sz w:val="26"/>
+                <w:szCs w:val="26"/>
+              </w:rPr>
+            </w:pPr>
+            <w:r>
+              <w:rPr>
+                <w:sz w:val="26"/>
+                <w:szCs w:val="26"/>
+              </w:rPr>
+              <w:t>________________ Ковалева И</w:t>
+            </w:r>
+            <w:r>
+              <w:rPr>
+                <w:sz w:val="26"/>
+                <w:szCs w:val="26"/>
+              </w:rPr>
               <w:t>.</w:t>
             </w:r>
           </w:p>
@@ -1312,87 +1314,7 @@
                 <w:sz w:val="26"/>
                 <w:szCs w:val="26"/>
               </w:rPr>
-              <w:t xml:space="preserve">________________ </w:t>
-            </w:r>
-            <w:proofErr w:type="spellStart"/>
-            <w:r>
-              <w:rPr>
-                <w:sz w:val="26"/>
-                <w:szCs w:val="26"/>
-              </w:rPr>
-              <w:t>Баландина</w:t>
-            </w:r>
-            <w:proofErr w:type="spellEnd"/>
-            <w:r>
-              <w:rPr>
-                <w:sz w:val="26"/>
-                <w:szCs w:val="26"/>
-              </w:rPr>
-              <w:t xml:space="preserve"> С</w:t>
-            </w:r>
-            <w:r>
-              <w:rPr>
-                <w:sz w:val="26"/>
-                <w:szCs w:val="26"/>
-              </w:rPr>
-              <w:t>.</w:t>
-            </w:r>
-          </w:p>
-          <w:p>
-            <w:pPr>
-              <w:pStyle w:val="a7"/>
-              <w:ind w:left="581" w:firstLine="4698"/>
-              <w:rPr>
-                <w:sz w:val="26"/>
-                <w:szCs w:val="26"/>
-              </w:rPr>
-            </w:pPr>
-            <w:r>
-              <w:rPr>
-                <w:sz w:val="26"/>
-                <w:szCs w:val="26"/>
-              </w:rPr>
-              <w:t>________________ Ковалева И</w:t>
-            </w:r>
-            <w:r>
-              <w:rPr>
-                <w:sz w:val="26"/>
-                <w:szCs w:val="26"/>
-              </w:rPr>
-              <w:t>.</w:t>
-            </w:r>
-          </w:p>
-          <w:p>
-            <w:pPr>
-              <w:pStyle w:val="a7"/>
-              <w:ind w:left="581" w:right="290" w:firstLine="4698"/>
-              <w:rPr>
-                <w:sz w:val="26"/>
-                <w:szCs w:val="26"/>
-              </w:rPr>
-            </w:pPr>
-            <w:r>
-              <w:rPr>
-                <w:sz w:val="26"/>
-                <w:szCs w:val="26"/>
-              </w:rPr>
-              <w:t xml:space="preserve">________________ </w:t>
-            </w:r>
-            <w:proofErr w:type="spellStart"/>
-            <w:r>
-              <w:rPr>
-                <w:sz w:val="26"/>
-                <w:szCs w:val="26"/>
-              </w:rPr>
-              <w:t>Лобанкина</w:t>
-            </w:r>
-            <w:proofErr w:type="spellEnd"/>
-            <w:r>
-              <w:rPr>
-                <w:sz w:val="26"/>
-                <w:szCs w:val="26"/>
-              </w:rPr>
-              <w:t xml:space="preserve"> К</w:t>
+              <w:t>________________ Лобанкина К</w:t>
             </w:r>
             <w:r>
               <w:rPr>
@@ -1441,23 +1363,7 @@
                 <w:sz w:val="26"/>
                 <w:szCs w:val="26"/>
               </w:rPr>
-              <w:t xml:space="preserve">________________ </w:t>
-            </w:r>
-            <w:proofErr w:type="spellStart"/>
-            <w:r>
-              <w:rPr>
-                <w:sz w:val="26"/>
-                <w:szCs w:val="26"/>
-              </w:rPr>
-              <w:t>Толич</w:t>
-            </w:r>
-            <w:proofErr w:type="spellEnd"/>
-            <w:r>
-              <w:rPr>
-                <w:sz w:val="26"/>
-                <w:szCs w:val="26"/>
-              </w:rPr>
-              <w:t xml:space="preserve"> А</w:t>
+              <w:t>________________ Толич А</w:t>
             </w:r>
             <w:r>
               <w:rPr>
@@ -1609,16 +1515,8 @@
               <w:rPr>
                 <w:szCs w:val="28"/>
               </w:rPr>
-              <w:t xml:space="preserve">.А. </w:t>
-            </w:r>
-            <w:proofErr w:type="spellStart"/>
-            <w:r>
-              <w:rPr>
-                <w:szCs w:val="28"/>
-              </w:rPr>
-              <w:t>Бухалина</w:t>
-            </w:r>
-            <w:proofErr w:type="spellEnd"/>
+              <w:t>.А. Бухалина</w:t>
+            </w:r>
           </w:p>
           <w:p>
             <w:pPr>
@@ -1706,16 +1604,8 @@
               <w:rPr>
                 <w:szCs w:val="28"/>
               </w:rPr>
-              <w:t xml:space="preserve">Д.С. </w:t>
-            </w:r>
-            <w:proofErr w:type="spellStart"/>
-            <w:r>
-              <w:rPr>
-                <w:szCs w:val="28"/>
-              </w:rPr>
-              <w:t>Шкарин</w:t>
-            </w:r>
-            <w:proofErr w:type="spellEnd"/>
+              <w:t>Д.С. Шкарин</w:t>
+            </w:r>
           </w:p>
           <w:p>
             <w:pPr>
@@ -1725,14 +1615,12 @@
                 <w:szCs w:val="28"/>
               </w:rPr>
             </w:pPr>
-            <w:proofErr w:type="spellStart"/>
             <w:r>
               <w:rPr>
                 <w:szCs w:val="28"/>
               </w:rPr>
               <w:t>Нормоконтролер</w:t>
             </w:r>
-            <w:proofErr w:type="spellEnd"/>
           </w:p>
           <w:p>
             <w:pPr>
@@ -2417,19 +2305,11 @@
                                       <w:sz w:val="22"/>
                                     </w:rPr>
                                   </w:pPr>
-                                  <w:proofErr w:type="spellStart"/>
                                   <w:r>
                                     <w:rPr>
                                       <w:sz w:val="22"/>
                                     </w:rPr>
-                                    <w:t>Взам</w:t>
-                                  </w:r>
-                                  <w:proofErr w:type="spellEnd"/>
-                                  <w:r>
-                                    <w:rPr>
-                                      <w:sz w:val="22"/>
-                                    </w:rPr>
-                                    <w:t>. Инв. №.</w:t>
+                                    <w:t>Взам. Инв. №.</w:t>
                                   </w:r>
                                 </w:p>
                               </w:txbxContent>
@@ -2488,29 +2368,7 @@
                                     <w:rPr>
                                       <w:sz w:val="22"/>
                                     </w:rPr>
-                                    <w:t xml:space="preserve">Инв. </w:t>
-                                  </w:r>
-                                  <w:proofErr w:type="gramStart"/>
-                                  <w:r>
-                                    <w:rPr>
-                                      <w:sz w:val="22"/>
-                                    </w:rPr>
-                                    <w:t>№.</w:t>
-                                  </w:r>
-                                  <w:proofErr w:type="spellStart"/>
-                                  <w:r>
-                                    <w:rPr>
-                                      <w:sz w:val="22"/>
-                                    </w:rPr>
-                                    <w:t>дубл</w:t>
-                                  </w:r>
-                                  <w:proofErr w:type="spellEnd"/>
-                                  <w:proofErr w:type="gramEnd"/>
-                                  <w:r>
-                                    <w:rPr>
-                                      <w:sz w:val="22"/>
-                                    </w:rPr>
-                                    <w:t>.</w:t>
+                                    <w:t>Инв. №.дубл.</w:t>
                                   </w:r>
                                 </w:p>
                               </w:txbxContent>
@@ -4976,29 +4834,13 @@
         <w:t>етектирование</w:t>
       </w:r>
       <w:r>
-        <w:t xml:space="preserve"> лиц на изображение. Под </w:t>
-      </w:r>
-      <w:proofErr w:type="spellStart"/>
-      <w:r>
-        <w:t>детекцией</w:t>
-      </w:r>
-      <w:proofErr w:type="spellEnd"/>
-      <w:r>
-        <w:t xml:space="preserve"> понимается </w:t>
+        <w:t xml:space="preserve"> лиц на изображение. Под детекцией понимается </w:t>
       </w:r>
       <w:r>
         <w:t>определение</w:t>
       </w:r>
       <w:r>
-        <w:t xml:space="preserve"> области на изображение, в которой находится лицо. В результате </w:t>
-      </w:r>
-      <w:proofErr w:type="spellStart"/>
-      <w:r>
-        <w:t>детекции</w:t>
-      </w:r>
-      <w:proofErr w:type="spellEnd"/>
-      <w:r>
-        <w:t xml:space="preserve"> для каждого лица на изображение должен быть найден прямоугольник, ограничивающий область нахождения лица.</w:t>
+        <w:t xml:space="preserve"> области на изображение, в которой находится лицо. В результате детекции для каждого лица на изображение должен быть найден прямоугольник, ограничивающий область нахождения лица.</w:t>
       </w:r>
     </w:p>
     <w:p>
@@ -5011,28 +4853,24 @@
       <w:r>
         <w:t xml:space="preserve"> применения подсистемы является наличие установленной библиотеки </w:t>
       </w:r>
-      <w:proofErr w:type="spellStart"/>
       <w:r>
         <w:rPr>
           <w:lang w:val="en-US"/>
         </w:rPr>
         <w:t>OpenCV</w:t>
       </w:r>
-      <w:proofErr w:type="spellEnd"/>
       <w:r>
         <w:t xml:space="preserve"> </w:t>
       </w:r>
       <w:r>
         <w:t xml:space="preserve">версии не ниже 3.4 с поддержкой модуля </w:t>
       </w:r>
-      <w:proofErr w:type="spellStart"/>
       <w:r>
         <w:rPr>
           <w:lang w:val="en-US"/>
         </w:rPr>
         <w:t>dnn</w:t>
       </w:r>
-      <w:proofErr w:type="spellEnd"/>
       <w:r>
         <w:t>.</w:t>
       </w:r>
@@ -5070,15 +4908,7 @@
         <w:t xml:space="preserve">. </w:t>
       </w:r>
       <w:r>
-        <w:t xml:space="preserve">Подсистема не предъявляет никаких требований к наличию периферийных устройств. Подсистема предъявляет особые требований </w:t>
-      </w:r>
-      <w:proofErr w:type="gramStart"/>
-      <w:r>
-        <w:t>к  объему</w:t>
-      </w:r>
-      <w:proofErr w:type="gramEnd"/>
-      <w:r>
-        <w:t xml:space="preserve"> оперативной памяти и производительности вычислительной системы. Минимальные требования</w:t>
+        <w:t>Подсистема не предъявляет никаких требований к наличию периферийных устройств. Подсистема предъявляет особые требований к  объему оперативной памяти и производительности вычислительной системы. Минимальные требования</w:t>
       </w:r>
       <w:r>
         <w:t>:</w:t>
@@ -5218,14 +5048,12 @@
       <w:r>
         <w:t xml:space="preserve">Главными условиями применения подсистемы является наличие установленной библиотеки </w:t>
       </w:r>
-      <w:proofErr w:type="spellStart"/>
       <w:r>
         <w:rPr>
           <w:lang w:val="en-US"/>
         </w:rPr>
         <w:t>dlib</w:t>
       </w:r>
-      <w:proofErr w:type="spellEnd"/>
       <w:r>
         <w:t xml:space="preserve"> </w:t>
       </w:r>
@@ -5239,19 +5067,11 @@
         <w:t xml:space="preserve">. </w:t>
       </w:r>
       <w:r>
-        <w:t xml:space="preserve">Подсистема не предъявляет никаких требований к наличию периферийных устройств. Подсистема предъявляет особые требований </w:t>
-      </w:r>
-      <w:proofErr w:type="gramStart"/>
-      <w:r>
-        <w:t xml:space="preserve">к  </w:t>
+        <w:t xml:space="preserve">Подсистема не предъявляет никаких требований к наличию периферийных устройств. Подсистема предъявляет особые требований к  </w:t>
       </w:r>
       <w:r>
         <w:lastRenderedPageBreak/>
-        <w:t>объему</w:t>
-      </w:r>
-      <w:proofErr w:type="gramEnd"/>
-      <w:r>
-        <w:t xml:space="preserve"> оперативной памяти и производительности вычислительной системы. Минимальные требования</w:t>
+        <w:t>объему оперативной памяти и производительности вычислительной системы. Минимальные требования</w:t>
       </w:r>
       <w:r>
         <w:t>:</w:t>
@@ -5447,14 +5267,12 @@
       <w:r>
         <w:t xml:space="preserve">Главными условиями применения подсистемы является наличие установленных библиотек </w:t>
       </w:r>
-      <w:proofErr w:type="spellStart"/>
       <w:r>
         <w:rPr>
           <w:lang w:val="en-US"/>
         </w:rPr>
         <w:t>Openface</w:t>
       </w:r>
-      <w:proofErr w:type="spellEnd"/>
       <w:r>
         <w:t xml:space="preserve"> </w:t>
       </w:r>
@@ -5486,15 +5304,7 @@
         <w:t>models</w:t>
       </w:r>
       <w:r>
-        <w:t xml:space="preserve">, а также четкое соблюдение формата входных данных. Подсистема не предъявляет никаких требований к наличию периферийных устройств. Подсистема предъявляет особые требований </w:t>
-      </w:r>
-      <w:proofErr w:type="gramStart"/>
-      <w:r>
-        <w:t>к  объему</w:t>
-      </w:r>
-      <w:proofErr w:type="gramEnd"/>
-      <w:r>
-        <w:t xml:space="preserve"> оперативной памяти и производительности вычислительной системы. Минимальные требования</w:t>
+        <w:t>, а также четкое соблюдение формата входных данных. Подсистема не предъявляет никаких требований к наличию периферийных устройств. Подсистема предъявляет особые требований к  объему оперативной памяти и производительности вычислительной системы. Минимальные требования</w:t>
       </w:r>
       <w:r>
         <w:t>:</w:t>
@@ -5603,15 +5413,7 @@
       </w:r>
       <w:r>
         <w:lastRenderedPageBreak/>
-        <w:t xml:space="preserve">наличию периферийных устройств. Подсистема предъявляет особые требований </w:t>
-      </w:r>
-      <w:proofErr w:type="gramStart"/>
-      <w:r>
-        <w:t>к  объему</w:t>
-      </w:r>
-      <w:proofErr w:type="gramEnd"/>
-      <w:r>
-        <w:t xml:space="preserve"> оперативной памяти и производительности вычислительной системы. Минимальные требования</w:t>
+        <w:t>наличию периферийных устройств. Подсистема предъявляет особые требований к  объему оперативной памяти и производительности вычислительной системы. Минимальные требования</w:t>
       </w:r>
       <w:r>
         <w:t>:</w:t>
@@ -5828,15 +5630,7 @@
     </w:p>
     <w:p>
       <w:r>
-        <w:t xml:space="preserve">Выходными данными является </w:t>
-      </w:r>
-      <w:proofErr w:type="gramStart"/>
-      <w:r>
-        <w:t>номер класса</w:t>
-      </w:r>
-      <w:proofErr w:type="gramEnd"/>
-      <w:r>
-        <w:t xml:space="preserve"> </w:t>
+        <w:t xml:space="preserve">Выходными данными является номер класса </w:t>
       </w:r>
       <w:r>
         <w:t>к которому наиболее вероятно принадлежит лицо</w:t>
@@ -5931,41 +5725,19 @@
         <w:rPr>
           <w:szCs w:val="28"/>
         </w:rPr>
-        <w:t xml:space="preserve">процессор </w:t>
-      </w:r>
-      <w:proofErr w:type="spellStart"/>
+        <w:t>процессор Pentium(R) с PR-рейтингом не ниже 2000, объём ОЗУ не менее 4Гб, НЖМД с доступным объёмом не ниже 100 Гб;</w:t>
+      </w:r>
       <w:r>
         <w:rPr>
           <w:szCs w:val="28"/>
         </w:rPr>
-        <w:t>Pentium</w:t>
-      </w:r>
-      <w:proofErr w:type="spellEnd"/>
+        <w:t xml:space="preserve"> </w:t>
+      </w:r>
       <w:r>
         <w:rPr>
           <w:szCs w:val="28"/>
         </w:rPr>
-        <w:t>(R) с PR-рейтингом не ниже 2000, объём ОЗУ не менее 4Гб, НЖМД с доступным объёмом не ниже 100 Гб;</w:t>
-      </w:r>
-      <w:r>
-        <w:rPr>
-          <w:szCs w:val="28"/>
-        </w:rPr>
-        <w:t xml:space="preserve"> </w:t>
-      </w:r>
-      <w:proofErr w:type="gramStart"/>
-      <w:r>
-        <w:rPr>
-          <w:szCs w:val="28"/>
-        </w:rPr>
-        <w:t>монитор  с</w:t>
-      </w:r>
-      <w:proofErr w:type="gramEnd"/>
-      <w:r>
-        <w:rPr>
-          <w:szCs w:val="28"/>
-        </w:rPr>
-        <w:t xml:space="preserve"> диагональю  21”;</w:t>
+        <w:t>монитор  с диагональю  21”;</w:t>
       </w:r>
       <w:r>
         <w:rPr>
@@ -6032,16 +5804,8 @@
         <w:rPr>
           <w:szCs w:val="28"/>
         </w:rPr>
-        <w:t xml:space="preserve">ОС </w:t>
-      </w:r>
-      <w:proofErr w:type="spellStart"/>
-      <w:r>
-        <w:rPr>
-          <w:szCs w:val="28"/>
-        </w:rPr>
-        <w:t>Linux</w:t>
-      </w:r>
-      <w:proofErr w:type="spellEnd"/>
+        <w:t>ОС Linux</w:t>
+      </w:r>
       <w:r>
         <w:rPr>
           <w:szCs w:val="28"/>
@@ -6182,7 +5946,6 @@
         </w:rPr>
         <w:t xml:space="preserve">Установите </w:t>
       </w:r>
-      <w:proofErr w:type="spellStart"/>
       <w:r>
         <w:rPr>
           <w:color w:val="000000"/>
@@ -6192,7 +5955,6 @@
         </w:rPr>
         <w:t>git</w:t>
       </w:r>
-      <w:proofErr w:type="spellEnd"/>
     </w:p>
     <w:p>
       <w:pPr>
@@ -6206,8 +5968,6 @@
           <w:szCs w:val="26"/>
         </w:rPr>
       </w:pPr>
-      <w:proofErr w:type="spellStart"/>
-      <w:proofErr w:type="gramStart"/>
       <w:r>
         <w:rPr>
           <w:color w:val="000000"/>
@@ -6215,30 +5975,8 @@
           <w:szCs w:val="27"/>
           <w:lang w:val="en-US"/>
         </w:rPr>
-        <w:t>sudo</w:t>
-      </w:r>
-      <w:proofErr w:type="spellEnd"/>
-      <w:proofErr w:type="gramEnd"/>
-      <w:r>
-        <w:rPr>
-          <w:color w:val="000000"/>
-          <w:sz w:val="27"/>
-          <w:szCs w:val="27"/>
-          <w:lang w:val="en-US"/>
-        </w:rPr>
-        <w:t xml:space="preserve"> apt-get install </w:t>
-      </w:r>
-      <w:proofErr w:type="spellStart"/>
-      <w:r>
-        <w:rPr>
-          <w:color w:val="000000"/>
-          <w:sz w:val="27"/>
-          <w:szCs w:val="27"/>
-          <w:lang w:val="en-US"/>
-        </w:rPr>
-        <w:t>git</w:t>
-      </w:r>
-      <w:proofErr w:type="spellEnd"/>
+        <w:t>sudo apt-get install git</w:t>
+      </w:r>
     </w:p>
     <w:p>
       <w:pPr>
@@ -6255,7 +5993,6 @@
           <w:szCs w:val="26"/>
         </w:rPr>
       </w:pPr>
-      <w:proofErr w:type="spellStart"/>
       <w:r>
         <w:rPr>
           <w:color w:val="000000"/>
@@ -6263,27 +6000,8 @@
           <w:szCs w:val="27"/>
         </w:rPr>
         <w:lastRenderedPageBreak/>
-        <w:t>Склонируйте</w:t>
-      </w:r>
-      <w:proofErr w:type="spellEnd"/>
-      <w:r>
-        <w:rPr>
-          <w:color w:val="000000"/>
-          <w:sz w:val="27"/>
-          <w:szCs w:val="27"/>
-        </w:rPr>
-        <w:t xml:space="preserve"> </w:t>
-      </w:r>
-      <w:proofErr w:type="spellStart"/>
-      <w:r>
-        <w:rPr>
-          <w:color w:val="000000"/>
-          <w:sz w:val="27"/>
-          <w:szCs w:val="27"/>
-        </w:rPr>
-        <w:t>репозиторий</w:t>
-      </w:r>
-      <w:proofErr w:type="spellEnd"/>
+        <w:t>Склонируйте репозиторий</w:t>
+      </w:r>
     </w:p>
     <w:p>
       <w:pPr>
@@ -6295,10 +6013,9 @@
           <w:rFonts w:eastAsiaTheme="majorEastAsia" w:cstheme="majorBidi"/>
           <w:b/>
           <w:szCs w:val="26"/>
-        </w:rPr>
-      </w:pPr>
-      <w:proofErr w:type="spellStart"/>
-      <w:proofErr w:type="gramStart"/>
+          <w:lang w:val="en-US"/>
+        </w:rPr>
+      </w:pPr>
       <w:r>
         <w:rPr>
           <w:color w:val="000000"/>
@@ -6306,18 +6023,7 @@
           <w:szCs w:val="27"/>
           <w:lang w:val="en-US"/>
         </w:rPr>
-        <w:t>git</w:t>
-      </w:r>
-      <w:proofErr w:type="spellEnd"/>
-      <w:proofErr w:type="gramEnd"/>
-      <w:r>
-        <w:rPr>
-          <w:color w:val="000000"/>
-          <w:sz w:val="27"/>
-          <w:szCs w:val="27"/>
-          <w:lang w:val="en-US"/>
-        </w:rPr>
-        <w:t xml:space="preserve"> clone </w:t>
+        <w:t xml:space="preserve">git clone </w:t>
       </w:r>
       <w:r>
         <w:rPr>
@@ -6352,6 +6058,24 @@
         </w:rPr>
         <w:t>Запустите установочный скрипт</w:t>
       </w:r>
+      <w:r>
+        <w:rPr>
+          <w:color w:val="000000"/>
+          <w:sz w:val="27"/>
+          <w:szCs w:val="27"/>
+        </w:rPr>
+        <w:t>.</w:t>
+      </w:r>
+      <w:r>
+        <w:rPr>
+          <w:color w:val="000000"/>
+          <w:sz w:val="27"/>
+          <w:szCs w:val="27"/>
+        </w:rPr>
+        <w:t xml:space="preserve"> В процессе установки может понадобится ввести пароль администратора</w:t>
+      </w:r>
+      <w:bookmarkStart w:id="13" w:name="_GoBack"/>
+      <w:bookmarkEnd w:id="13"/>
     </w:p>
     <w:p>
       <w:pPr>
@@ -6363,9 +6087,16 @@
           <w:rFonts w:eastAsiaTheme="majorEastAsia" w:cstheme="majorBidi"/>
           <w:b/>
           <w:szCs w:val="26"/>
-          <w:lang w:val="en-US"/>
-        </w:rPr>
-      </w:pPr>
+        </w:rPr>
+      </w:pPr>
+      <w:r>
+        <w:rPr>
+          <w:color w:val="000000"/>
+          <w:sz w:val="27"/>
+          <w:szCs w:val="27"/>
+        </w:rPr>
+        <w:t>./</w:t>
+      </w:r>
       <w:r>
         <w:rPr>
           <w:color w:val="000000"/>
@@ -6373,7 +6104,58 @@
           <w:szCs w:val="27"/>
           <w:lang w:val="en-US"/>
         </w:rPr>
-        <w:t>./FaceReco/src/installer.sh</w:t>
+        <w:t>FaceReco</w:t>
+      </w:r>
+      <w:r>
+        <w:rPr>
+          <w:color w:val="000000"/>
+          <w:sz w:val="27"/>
+          <w:szCs w:val="27"/>
+        </w:rPr>
+        <w:t>/</w:t>
+      </w:r>
+      <w:r>
+        <w:rPr>
+          <w:color w:val="000000"/>
+          <w:sz w:val="27"/>
+          <w:szCs w:val="27"/>
+          <w:lang w:val="en-US"/>
+        </w:rPr>
+        <w:t>src</w:t>
+      </w:r>
+      <w:r>
+        <w:rPr>
+          <w:color w:val="000000"/>
+          <w:sz w:val="27"/>
+          <w:szCs w:val="27"/>
+        </w:rPr>
+        <w:t>/</w:t>
+      </w:r>
+      <w:r>
+        <w:rPr>
+          <w:color w:val="000000"/>
+          <w:sz w:val="27"/>
+          <w:szCs w:val="27"/>
+          <w:lang w:val="en-US"/>
+        </w:rPr>
+        <w:t>installer</w:t>
+      </w:r>
+      <w:r>
+        <w:rPr>
+          <w:color w:val="000000"/>
+          <w:sz w:val="27"/>
+          <w:szCs w:val="27"/>
+        </w:rPr>
+        <w:t>.</w:t>
+      </w:r>
+      <w:r>
+        <w:rPr>
+          <w:color w:val="000000"/>
+          <w:sz w:val="27"/>
+          <w:szCs w:val="27"/>
+          <w:lang w:val="en-US"/>
+        </w:rPr>
+        <w:t>sh</w:t>
       </w:r>
     </w:p>
     <w:p>
@@ -6410,9 +6192,16 @@
           <w:color w:val="000000"/>
           <w:sz w:val="27"/>
           <w:szCs w:val="27"/>
-          <w:lang w:val="en-US"/>
-        </w:rPr>
-      </w:pPr>
+        </w:rPr>
+      </w:pPr>
+      <w:r>
+        <w:rPr>
+          <w:color w:val="000000"/>
+          <w:sz w:val="27"/>
+          <w:szCs w:val="27"/>
+        </w:rPr>
+        <w:t>./</w:t>
+      </w:r>
       <w:r>
         <w:rPr>
           <w:color w:val="000000"/>
@@ -6420,7 +6209,15 @@
           <w:szCs w:val="27"/>
           <w:lang w:val="en-US"/>
         </w:rPr>
-        <w:t>./</w:t>
+        <w:t>FaceReco</w:t>
+      </w:r>
+      <w:r>
+        <w:rPr>
+          <w:color w:val="000000"/>
+          <w:sz w:val="27"/>
+          <w:szCs w:val="27"/>
+        </w:rPr>
+        <w:t>/</w:t>
       </w:r>
       <w:r>
         <w:rPr>
@@ -6429,7 +6226,15 @@
           <w:szCs w:val="27"/>
           <w:lang w:val="en-US"/>
         </w:rPr>
-        <w:t>FaceReco</w:t>
+        <w:t>src</w:t>
+      </w:r>
+      <w:r>
+        <w:rPr>
+          <w:color w:val="000000"/>
+          <w:sz w:val="27"/>
+          <w:szCs w:val="27"/>
+        </w:rPr>
+        <w:t>/</w:t>
       </w:r>
       <w:r>
         <w:rPr>
@@ -6438,7 +6243,15 @@
           <w:szCs w:val="27"/>
           <w:lang w:val="en-US"/>
         </w:rPr>
-        <w:t>/</w:t>
+        <w:t>install</w:t>
+      </w:r>
+      <w:r>
+        <w:rPr>
+          <w:color w:val="000000"/>
+          <w:sz w:val="27"/>
+          <w:szCs w:val="27"/>
+        </w:rPr>
+        <w:t>_</w:t>
       </w:r>
       <w:r>
         <w:rPr>
@@ -6447,7 +6260,15 @@
           <w:szCs w:val="27"/>
           <w:lang w:val="en-US"/>
         </w:rPr>
-        <w:t>src</w:t>
+        <w:t>check</w:t>
+      </w:r>
+      <w:r>
+        <w:rPr>
+          <w:color w:val="000000"/>
+          <w:sz w:val="27"/>
+          <w:szCs w:val="27"/>
+        </w:rPr>
+        <w:t>.</w:t>
       </w:r>
       <w:r>
         <w:rPr>
@@ -6456,7 +6277,52 @@
           <w:szCs w:val="27"/>
           <w:lang w:val="en-US"/>
         </w:rPr>
-        <w:t>/</w:t>
+        <w:t>sh</w:t>
+      </w:r>
+    </w:p>
+    <w:p>
+      <w:pPr>
+        <w:pStyle w:val="ad"/>
+        <w:spacing w:after="160" w:line="259" w:lineRule="auto"/>
+        <w:ind w:left="1080" w:firstLine="0"/>
+        <w:jc w:val="left"/>
+        <w:rPr>
+          <w:color w:val="000000"/>
+          <w:sz w:val="27"/>
+          <w:szCs w:val="27"/>
+        </w:rPr>
+      </w:pPr>
+      <w:r>
+        <w:rPr>
+          <w:color w:val="000000"/>
+          <w:sz w:val="27"/>
+          <w:szCs w:val="27"/>
+        </w:rPr>
+        <w:t>Ожидаемый</w:t>
+      </w:r>
+      <w:r>
+        <w:rPr>
+          <w:color w:val="000000"/>
+          <w:sz w:val="27"/>
+          <w:szCs w:val="27"/>
+        </w:rPr>
+        <w:t xml:space="preserve"> </w:t>
+      </w:r>
+      <w:r>
+        <w:rPr>
+          <w:color w:val="000000"/>
+          <w:sz w:val="27"/>
+          <w:szCs w:val="27"/>
+        </w:rPr>
+        <w:t>вывод</w:t>
+      </w:r>
+      <w:r>
+        <w:rPr>
+          <w:color w:val="000000"/>
+          <w:sz w:val="27"/>
+          <w:szCs w:val="27"/>
+        </w:rPr>
+        <w:t xml:space="preserve"> – </w:t>
       </w:r>
       <w:r>
         <w:rPr>
@@ -6465,34 +6331,23 @@
           <w:szCs w:val="27"/>
           <w:lang w:val="en-US"/>
         </w:rPr>
-        <w:t>insta</w:t>
+        <w:t>yes</w:t>
       </w:r>
       <w:r>
         <w:rPr>
           <w:color w:val="000000"/>
           <w:sz w:val="27"/>
           <w:szCs w:val="27"/>
-          <w:lang w:val="en-US"/>
-        </w:rPr>
-        <w:t>ll_check</w:t>
+        </w:rPr>
+        <w:t xml:space="preserve"> </w:t>
       </w:r>
       <w:r>
         <w:rPr>
           <w:color w:val="000000"/>
           <w:sz w:val="27"/>
           <w:szCs w:val="27"/>
-          <w:lang w:val="en-US"/>
-        </w:rPr>
-        <w:t>.</w:t>
-      </w:r>
-      <w:r>
-        <w:rPr>
-          <w:color w:val="000000"/>
-          <w:sz w:val="27"/>
-          <w:szCs w:val="27"/>
-          <w:lang w:val="en-US"/>
-        </w:rPr>
-        <w:t>sh</w:t>
+        </w:rPr>
+        <w:t>во всех строчках:</w:t>
       </w:r>
     </w:p>
     <w:p>
@@ -6502,76 +6357,6 @@
         <w:ind w:left="1080" w:firstLine="0"/>
         <w:jc w:val="left"/>
         <w:rPr>
-          <w:color w:val="000000"/>
-          <w:sz w:val="27"/>
-          <w:szCs w:val="27"/>
-        </w:rPr>
-      </w:pPr>
-      <w:r>
-        <w:rPr>
-          <w:color w:val="000000"/>
-          <w:sz w:val="27"/>
-          <w:szCs w:val="27"/>
-        </w:rPr>
-        <w:t>Ожидаемый</w:t>
-      </w:r>
-      <w:r>
-        <w:rPr>
-          <w:color w:val="000000"/>
-          <w:sz w:val="27"/>
-          <w:szCs w:val="27"/>
-        </w:rPr>
-        <w:t xml:space="preserve"> </w:t>
-      </w:r>
-      <w:r>
-        <w:rPr>
-          <w:color w:val="000000"/>
-          <w:sz w:val="27"/>
-          <w:szCs w:val="27"/>
-        </w:rPr>
-        <w:t>вывод</w:t>
-      </w:r>
-      <w:r>
-        <w:rPr>
-          <w:color w:val="000000"/>
-          <w:sz w:val="27"/>
-          <w:szCs w:val="27"/>
-        </w:rPr>
-        <w:t xml:space="preserve"> – </w:t>
-      </w:r>
-      <w:r>
-        <w:rPr>
-          <w:color w:val="000000"/>
-          <w:sz w:val="27"/>
-          <w:szCs w:val="27"/>
-          <w:lang w:val="en-US"/>
-        </w:rPr>
-        <w:t>yes</w:t>
-      </w:r>
-      <w:r>
-        <w:rPr>
-          <w:color w:val="000000"/>
-          <w:sz w:val="27"/>
-          <w:szCs w:val="27"/>
-        </w:rPr>
-        <w:t xml:space="preserve"> </w:t>
-      </w:r>
-      <w:r>
-        <w:rPr>
-          <w:color w:val="000000"/>
-          <w:sz w:val="27"/>
-          <w:szCs w:val="27"/>
-        </w:rPr>
-        <w:t>во всех строчках:</w:t>
-      </w:r>
-    </w:p>
-    <w:p>
-      <w:pPr>
-        <w:pStyle w:val="ad"/>
-        <w:spacing w:after="160" w:line="259" w:lineRule="auto"/>
-        <w:ind w:left="1080" w:firstLine="0"/>
-        <w:jc w:val="left"/>
-        <w:rPr>
           <w:rFonts w:eastAsiaTheme="majorEastAsia" w:cstheme="majorBidi"/>
           <w:b/>
           <w:szCs w:val="26"/>
@@ -6582,10 +6367,10 @@
           <w:noProof/>
         </w:rPr>
         <w:drawing>
-          <wp:inline distT="0" distB="0" distL="0" distR="0" wp14:anchorId="154AA10F" wp14:editId="12032256">
-            <wp:extent cx="4029075" cy="4705350"/>
-            <wp:effectExtent l="0" t="0" r="9525" b="0"/>
-            <wp:docPr id="36" name="Рисунок 36"/>
+          <wp:inline distT="0" distB="0" distL="0" distR="0" wp14:anchorId="70B91B55" wp14:editId="1210B229">
+            <wp:extent cx="4667250" cy="5010150"/>
+            <wp:effectExtent l="0" t="0" r="0" b="0"/>
+            <wp:docPr id="37" name="Рисунок 37"/>
             <wp:cNvGraphicFramePr>
               <a:graphicFrameLocks xmlns:a="http://schemas.openxmlformats.org/drawingml/2006/main" noChangeAspect="1"/>
             </wp:cNvGraphicFramePr>
@@ -6605,7 +6390,7 @@
                   <pic:spPr>
                     <a:xfrm>
                       <a:off x="0" y="0"/>
-                      <a:ext cx="4029075" cy="4705350"/>
+                      <a:ext cx="4667250" cy="5010150"/>
                     </a:xfrm>
                     <a:prstGeom prst="rect">
                       <a:avLst/>
@@ -6617,8 +6402,6 @@
           </wp:inline>
         </w:drawing>
       </w:r>
-      <w:bookmarkStart w:id="13" w:name="_GoBack"/>
-      <w:bookmarkEnd w:id="13"/>
     </w:p>
     <w:p>
       <w:pPr>
@@ -10723,7 +10506,7 @@
             <w:noProof/>
             <w:lang w:val="ru-RU"/>
           </w:rPr>
-          <w:t>10</w:t>
+          <w:t>8</w:t>
         </w:r>
         <w:r>
           <w:fldChar w:fldCharType="end"/>
@@ -13146,7 +12929,7 @@
 </file>
 
 <file path=customXml/itemProps1.xml><?xml version="1.0" encoding="utf-8"?>
-<ds:datastoreItem xmlns:ds="http://schemas.openxmlformats.org/officeDocument/2006/customXml" ds:itemID="{7904A4CC-A6D6-45E2-9593-94B4E8EBEEC5}">
+<ds:datastoreItem xmlns:ds="http://schemas.openxmlformats.org/officeDocument/2006/customXml" ds:itemID="{6389F3CB-0355-4261-9DFE-5C248AFC30E7}">
   <ds:schemaRefs>
     <ds:schemaRef ds:uri="http://schemas.openxmlformats.org/officeDocument/2006/bibliography"/>
   </ds:schemaRefs>

</xml_diff>